<commit_message>
finished the Tuturial Dokument
</commit_message>
<xml_diff>
--- a/myMD_Tutorial_Dokument.docx
+++ b/myMD_Tutorial_Dokument.docx
@@ -1512,7 +1512,21 @@
         <w:rPr>
           <w:rFonts w:ascii="Arial" w:hAnsi="Arial" w:cs="Arial"/>
         </w:rPr>
-        <w:t>Jede Kachel stellt einen Arztbrief dar. Das Antippen eines Arztbriefes öffnet die detailierte Darstellung.</w:t>
+        <w:t xml:space="preserve">Jede Kachel stellt einen Arztbrief dar. Das Antippen eines Arztbriefes öffnet die </w:t>
+      </w:r>
+      <w:proofErr w:type="spellStart"/>
+      <w:r>
+        <w:rPr>
+          <w:rFonts w:ascii="Arial" w:hAnsi="Arial" w:cs="Arial"/>
+        </w:rPr>
+        <w:t>detailierte</w:t>
+      </w:r>
+      <w:proofErr w:type="spellEnd"/>
+      <w:r>
+        <w:rPr>
+          <w:rFonts w:ascii="Arial" w:hAnsi="Arial" w:cs="Arial"/>
+        </w:rPr>
+        <w:t xml:space="preserve"> Darstellung.</w:t>
       </w:r>
     </w:p>
     <w:p>
@@ -6061,8 +6075,16 @@
         <w:rPr>
           <w:rFonts w:ascii="Arial" w:hAnsi="Arial" w:cs="Arial"/>
         </w:rPr>
-        <w:t>Hier wird ein weiterer Hinweis zum Ablauf der Datenübertragung dargstellt</w:t>
-      </w:r>
+        <w:t xml:space="preserve">Hier wird ein weiterer Hinweis zum Ablauf der Datenübertragung </w:t>
+      </w:r>
+      <w:proofErr w:type="spellStart"/>
+      <w:r>
+        <w:rPr>
+          <w:rFonts w:ascii="Arial" w:hAnsi="Arial" w:cs="Arial"/>
+        </w:rPr>
+        <w:t>dargstellt</w:t>
+      </w:r>
+      <w:proofErr w:type="spellEnd"/>
     </w:p>
     <w:p>
       <w:pPr>
@@ -6386,8 +6408,6 @@
           <w:rFonts w:ascii="Arial" w:hAnsi="Arial" w:cs="Arial"/>
         </w:rPr>
       </w:pPr>
-      <w:bookmarkStart w:id="0" w:name="_GoBack"/>
-      <w:bookmarkEnd w:id="0"/>
     </w:p>
     <w:p>
       <w:pPr>
@@ -6501,38 +6521,202 @@
           <w:rFonts w:ascii="Arial" w:hAnsi="Arial" w:cs="Arial"/>
         </w:rPr>
       </w:pPr>
-    </w:p>
-    <w:p>
-      <w:pPr>
-        <w:jc w:val="both"/>
-        <w:rPr>
-          <w:rFonts w:ascii="Arial" w:hAnsi="Arial" w:cs="Arial"/>
-        </w:rPr>
-      </w:pPr>
-    </w:p>
-    <w:p>
-      <w:pPr>
-        <w:jc w:val="both"/>
-        <w:rPr>
-          <w:rFonts w:ascii="Arial" w:hAnsi="Arial" w:cs="Arial"/>
-        </w:rPr>
-      </w:pPr>
-    </w:p>
-    <w:p>
-      <w:pPr>
-        <w:jc w:val="both"/>
-        <w:rPr>
-          <w:rFonts w:ascii="Arial" w:hAnsi="Arial" w:cs="Arial"/>
-        </w:rPr>
-      </w:pPr>
-    </w:p>
-    <w:p>
-      <w:pPr>
-        <w:jc w:val="both"/>
-        <w:rPr>
-          <w:rFonts w:ascii="Arial" w:hAnsi="Arial" w:cs="Arial"/>
-        </w:rPr>
-      </w:pPr>
+      <w:r>
+        <w:rPr>
+          <w:rFonts w:ascii="Arial" w:hAnsi="Arial" w:cs="Arial"/>
+          <w:noProof/>
+        </w:rPr>
+        <mc:AlternateContent>
+          <mc:Choice Requires="wps">
+            <w:drawing>
+              <wp:anchor distT="0" distB="0" distL="114300" distR="114300" simplePos="0" relativeHeight="251773952" behindDoc="0" locked="0" layoutInCell="1" allowOverlap="1">
+                <wp:simplePos x="0" y="0"/>
+                <wp:positionH relativeFrom="column">
+                  <wp:posOffset>227965</wp:posOffset>
+                </wp:positionH>
+                <wp:positionV relativeFrom="paragraph">
+                  <wp:posOffset>19050</wp:posOffset>
+                </wp:positionV>
+                <wp:extent cx="2434590" cy="1181100"/>
+                <wp:effectExtent l="0" t="0" r="22860" b="19050"/>
+                <wp:wrapNone/>
+                <wp:docPr id="19" name="Verbinder: gewinkelt 19"/>
+                <wp:cNvGraphicFramePr/>
+                <a:graphic xmlns:a="http://schemas.openxmlformats.org/drawingml/2006/main">
+                  <a:graphicData uri="http://schemas.microsoft.com/office/word/2010/wordprocessingShape">
+                    <wps:wsp>
+                      <wps:cNvCnPr/>
+                      <wps:spPr>
+                        <a:xfrm>
+                          <a:off x="0" y="0"/>
+                          <a:ext cx="2434590" cy="1181100"/>
+                        </a:xfrm>
+                        <a:prstGeom prst="bentConnector3">
+                          <a:avLst>
+                            <a:gd name="adj1" fmla="val 78"/>
+                          </a:avLst>
+                        </a:prstGeom>
+                        <a:ln w="19050">
+                          <a:solidFill>
+                            <a:srgbClr val="FF0000"/>
+                          </a:solidFill>
+                        </a:ln>
+                      </wps:spPr>
+                      <wps:style>
+                        <a:lnRef idx="1">
+                          <a:schemeClr val="accent1"/>
+                        </a:lnRef>
+                        <a:fillRef idx="0">
+                          <a:schemeClr val="accent1"/>
+                        </a:fillRef>
+                        <a:effectRef idx="0">
+                          <a:schemeClr val="accent1"/>
+                        </a:effectRef>
+                        <a:fontRef idx="minor">
+                          <a:schemeClr val="tx1"/>
+                        </a:fontRef>
+                      </wps:style>
+                      <wps:bodyPr/>
+                    </wps:wsp>
+                  </a:graphicData>
+                </a:graphic>
+              </wp:anchor>
+            </w:drawing>
+          </mc:Choice>
+          <mc:Fallback>
+            <w:pict>
+              <v:shapetype w14:anchorId="54DF8644" id="_x0000_t34" coordsize="21600,21600" o:spt="34" o:oned="t" adj="10800" path="m,l@0,0@0,21600,21600,21600e" filled="f">
+                <v:stroke joinstyle="miter"/>
+                <v:formulas>
+                  <v:f eqn="val #0"/>
+                </v:formulas>
+                <v:path arrowok="t" fillok="f" o:connecttype="none"/>
+                <v:handles>
+                  <v:h position="#0,center"/>
+                </v:handles>
+                <o:lock v:ext="edit" shapetype="t"/>
+              </v:shapetype>
+              <v:shape id="Verbinder: gewinkelt 19" o:spid="_x0000_s1026" type="#_x0000_t34" style="position:absolute;margin-left:17.95pt;margin-top:1.5pt;width:191.7pt;height:93pt;z-index:251773952;visibility:visible;mso-wrap-style:square;mso-wrap-distance-left:9pt;mso-wrap-distance-top:0;mso-wrap-distance-right:9pt;mso-wrap-distance-bottom:0;mso-position-horizontal:absolute;mso-position-horizontal-relative:text;mso-position-vertical:absolute;mso-position-vertical-relative:text" o:gfxdata="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" adj="17" strokecolor="red" strokeweight="1.5pt"/>
+            </w:pict>
+          </mc:Fallback>
+        </mc:AlternateContent>
+      </w:r>
+    </w:p>
+    <w:p>
+      <w:pPr>
+        <w:jc w:val="both"/>
+        <w:rPr>
+          <w:rFonts w:ascii="Arial" w:hAnsi="Arial" w:cs="Arial"/>
+        </w:rPr>
+      </w:pPr>
+      <w:r>
+        <w:rPr>
+          <w:rFonts w:ascii="Arial" w:hAnsi="Arial" w:cs="Arial"/>
+          <w:noProof/>
+        </w:rPr>
+        <mc:AlternateContent>
+          <mc:Choice Requires="wps">
+            <w:drawing>
+              <wp:anchor distT="0" distB="0" distL="114300" distR="114300" simplePos="0" relativeHeight="251772928" behindDoc="0" locked="0" layoutInCell="1" allowOverlap="1">
+                <wp:simplePos x="0" y="0"/>
+                <wp:positionH relativeFrom="column">
+                  <wp:posOffset>1374775</wp:posOffset>
+                </wp:positionH>
+                <wp:positionV relativeFrom="paragraph">
+                  <wp:posOffset>79375</wp:posOffset>
+                </wp:positionV>
+                <wp:extent cx="1318260" cy="0"/>
+                <wp:effectExtent l="0" t="0" r="0" b="0"/>
+                <wp:wrapNone/>
+                <wp:docPr id="13" name="Gerader Verbinder 13"/>
+                <wp:cNvGraphicFramePr/>
+                <a:graphic xmlns:a="http://schemas.openxmlformats.org/drawingml/2006/main">
+                  <a:graphicData uri="http://schemas.microsoft.com/office/word/2010/wordprocessingShape">
+                    <wps:wsp>
+                      <wps:cNvCnPr/>
+                      <wps:spPr>
+                        <a:xfrm>
+                          <a:off x="0" y="0"/>
+                          <a:ext cx="1318260" cy="0"/>
+                        </a:xfrm>
+                        <a:prstGeom prst="line">
+                          <a:avLst/>
+                        </a:prstGeom>
+                        <a:ln w="19050">
+                          <a:solidFill>
+                            <a:srgbClr val="FF0000"/>
+                          </a:solidFill>
+                        </a:ln>
+                      </wps:spPr>
+                      <wps:style>
+                        <a:lnRef idx="1">
+                          <a:schemeClr val="accent1"/>
+                        </a:lnRef>
+                        <a:fillRef idx="0">
+                          <a:schemeClr val="accent1"/>
+                        </a:fillRef>
+                        <a:effectRef idx="0">
+                          <a:schemeClr val="accent1"/>
+                        </a:effectRef>
+                        <a:fontRef idx="minor">
+                          <a:schemeClr val="tx1"/>
+                        </a:fontRef>
+                      </wps:style>
+                      <wps:bodyPr/>
+                    </wps:wsp>
+                  </a:graphicData>
+                </a:graphic>
+                <wp14:sizeRelV relativeFrom="margin">
+                  <wp14:pctHeight>0</wp14:pctHeight>
+                </wp14:sizeRelV>
+              </wp:anchor>
+            </w:drawing>
+          </mc:Choice>
+          <mc:Fallback>
+            <w:pict>
+              <v:line w14:anchorId="1C53455B" id="Gerader Verbinder 13" o:spid="_x0000_s1026" style="position:absolute;z-index:251772928;visibility:visible;mso-wrap-style:square;mso-height-percent:0;mso-wrap-distance-left:9pt;mso-wrap-distance-top:0;mso-wrap-distance-right:9pt;mso-wrap-distance-bottom:0;mso-position-horizontal:absolute;mso-position-horizontal-relative:text;mso-position-vertical:absolute;mso-position-vertical-relative:text;mso-height-percent:0;mso-height-relative:margin" from="108.25pt,6.25pt" to="212.05pt,6.25pt" o:gfxdata="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" strokecolor="red" strokeweight="1.5pt">
+                <v:stroke joinstyle="miter"/>
+              </v:line>
+            </w:pict>
+          </mc:Fallback>
+        </mc:AlternateContent>
+      </w:r>
+      <w:r>
+        <w:rPr>
+          <w:rFonts w:ascii="Arial" w:hAnsi="Arial" w:cs="Arial"/>
+        </w:rPr>
+        <w:t>Hier kann man ein Gerät in der Nähe auswählen</w:t>
+      </w:r>
+    </w:p>
+    <w:p>
+      <w:pPr>
+        <w:jc w:val="both"/>
+        <w:rPr>
+          <w:rFonts w:ascii="Arial" w:hAnsi="Arial" w:cs="Arial"/>
+        </w:rPr>
+      </w:pPr>
+    </w:p>
+    <w:p>
+      <w:pPr>
+        <w:jc w:val="both"/>
+        <w:rPr>
+          <w:rFonts w:ascii="Arial" w:hAnsi="Arial" w:cs="Arial"/>
+        </w:rPr>
+      </w:pPr>
+    </w:p>
+    <w:p>
+      <w:pPr>
+        <w:jc w:val="both"/>
+        <w:rPr>
+          <w:rFonts w:ascii="Arial" w:hAnsi="Arial" w:cs="Arial"/>
+        </w:rPr>
+      </w:pPr>
+      <w:r>
+        <w:rPr>
+          <w:rFonts w:ascii="Arial" w:hAnsi="Arial" w:cs="Arial"/>
+        </w:rPr>
+        <w:t>Mit Abbrechen kommt man auf die Empfangen-Hauptseite zurück</w:t>
+      </w:r>
     </w:p>
     <w:p>
       <w:pPr>
@@ -6775,6 +6959,81 @@
           <w:rFonts w:ascii="Arial" w:hAnsi="Arial" w:cs="Arial"/>
         </w:rPr>
       </w:pPr>
+      <w:r>
+        <w:rPr>
+          <w:rFonts w:ascii="Arial" w:hAnsi="Arial" w:cs="Arial"/>
+          <w:noProof/>
+        </w:rPr>
+        <mc:AlternateContent>
+          <mc:Choice Requires="wps">
+            <w:drawing>
+              <wp:anchor distT="0" distB="0" distL="114300" distR="114300" simplePos="0" relativeHeight="251774976" behindDoc="0" locked="0" layoutInCell="1" allowOverlap="1">
+                <wp:simplePos x="0" y="0"/>
+                <wp:positionH relativeFrom="column">
+                  <wp:posOffset>1702435</wp:posOffset>
+                </wp:positionH>
+                <wp:positionV relativeFrom="paragraph">
+                  <wp:posOffset>98425</wp:posOffset>
+                </wp:positionV>
+                <wp:extent cx="952500" cy="0"/>
+                <wp:effectExtent l="0" t="0" r="0" b="0"/>
+                <wp:wrapNone/>
+                <wp:docPr id="30" name="Gerader Verbinder 30"/>
+                <wp:cNvGraphicFramePr/>
+                <a:graphic xmlns:a="http://schemas.openxmlformats.org/drawingml/2006/main">
+                  <a:graphicData uri="http://schemas.microsoft.com/office/word/2010/wordprocessingShape">
+                    <wps:wsp>
+                      <wps:cNvCnPr/>
+                      <wps:spPr>
+                        <a:xfrm>
+                          <a:off x="0" y="0"/>
+                          <a:ext cx="952500" cy="0"/>
+                        </a:xfrm>
+                        <a:prstGeom prst="line">
+                          <a:avLst/>
+                        </a:prstGeom>
+                        <a:ln w="19050">
+                          <a:solidFill>
+                            <a:srgbClr val="FF0000"/>
+                          </a:solidFill>
+                        </a:ln>
+                      </wps:spPr>
+                      <wps:style>
+                        <a:lnRef idx="1">
+                          <a:schemeClr val="accent1"/>
+                        </a:lnRef>
+                        <a:fillRef idx="0">
+                          <a:schemeClr val="accent1"/>
+                        </a:fillRef>
+                        <a:effectRef idx="0">
+                          <a:schemeClr val="accent1"/>
+                        </a:effectRef>
+                        <a:fontRef idx="minor">
+                          <a:schemeClr val="tx1"/>
+                        </a:fontRef>
+                      </wps:style>
+                      <wps:bodyPr/>
+                    </wps:wsp>
+                  </a:graphicData>
+                </a:graphic>
+              </wp:anchor>
+            </w:drawing>
+          </mc:Choice>
+          <mc:Fallback>
+            <w:pict>
+              <v:line w14:anchorId="45149016" id="Gerader Verbinder 30" o:spid="_x0000_s1026" style="position:absolute;z-index:251774976;visibility:visible;mso-wrap-style:square;mso-wrap-distance-left:9pt;mso-wrap-distance-top:0;mso-wrap-distance-right:9pt;mso-wrap-distance-bottom:0;mso-position-horizontal:absolute;mso-position-horizontal-relative:text;mso-position-vertical:absolute;mso-position-vertical-relative:text" from="134.05pt,7.75pt" to="209.05pt,7.75pt" o:gfxdata="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" strokecolor="red" strokeweight="1.5pt">
+                <v:stroke joinstyle="miter"/>
+              </v:line>
+            </w:pict>
+          </mc:Fallback>
+        </mc:AlternateContent>
+      </w:r>
+      <w:r>
+        <w:rPr>
+          <w:rFonts w:ascii="Arial" w:hAnsi="Arial" w:cs="Arial"/>
+        </w:rPr>
+        <w:t>Der Knopf ist nun aktiviert und die Arztbriefe können empfangen werden</w:t>
+      </w:r>
     </w:p>
     <w:p>
       <w:pPr>
@@ -6934,22 +7193,79 @@
           <w:rFonts w:ascii="Arial" w:hAnsi="Arial" w:cs="Arial"/>
         </w:rPr>
       </w:pPr>
-    </w:p>
-    <w:p>
-      <w:pPr>
-        <w:jc w:val="both"/>
-        <w:rPr>
-          <w:rFonts w:ascii="Arial" w:hAnsi="Arial" w:cs="Arial"/>
-        </w:rPr>
-      </w:pPr>
-    </w:p>
-    <w:p>
-      <w:pPr>
-        <w:jc w:val="both"/>
-        <w:rPr>
-          <w:rFonts w:ascii="Arial" w:hAnsi="Arial" w:cs="Arial"/>
-        </w:rPr>
-      </w:pPr>
+      <w:r>
+        <w:rPr>
+          <w:rFonts w:ascii="Arial" w:hAnsi="Arial" w:cs="Arial"/>
+          <w:noProof/>
+        </w:rPr>
+        <mc:AlternateContent>
+          <mc:Choice Requires="wps">
+            <w:drawing>
+              <wp:anchor distT="0" distB="0" distL="114300" distR="114300" simplePos="0" relativeHeight="251776000" behindDoc="0" locked="0" layoutInCell="1" allowOverlap="1">
+                <wp:simplePos x="0" y="0"/>
+                <wp:positionH relativeFrom="column">
+                  <wp:posOffset>1622425</wp:posOffset>
+                </wp:positionH>
+                <wp:positionV relativeFrom="paragraph">
+                  <wp:posOffset>63500</wp:posOffset>
+                </wp:positionV>
+                <wp:extent cx="994410" cy="590550"/>
+                <wp:effectExtent l="0" t="0" r="15240" b="19050"/>
+                <wp:wrapNone/>
+                <wp:docPr id="31" name="Verbinder: gewinkelt 31"/>
+                <wp:cNvGraphicFramePr/>
+                <a:graphic xmlns:a="http://schemas.openxmlformats.org/drawingml/2006/main">
+                  <a:graphicData uri="http://schemas.microsoft.com/office/word/2010/wordprocessingShape">
+                    <wps:wsp>
+                      <wps:cNvCnPr/>
+                      <wps:spPr>
+                        <a:xfrm flipV="1">
+                          <a:off x="0" y="0"/>
+                          <a:ext cx="994410" cy="590550"/>
+                        </a:xfrm>
+                        <a:prstGeom prst="bentConnector3">
+                          <a:avLst/>
+                        </a:prstGeom>
+                        <a:ln w="19050">
+                          <a:solidFill>
+                            <a:srgbClr val="FF0000"/>
+                          </a:solidFill>
+                        </a:ln>
+                      </wps:spPr>
+                      <wps:style>
+                        <a:lnRef idx="1">
+                          <a:schemeClr val="accent1"/>
+                        </a:lnRef>
+                        <a:fillRef idx="0">
+                          <a:schemeClr val="accent1"/>
+                        </a:fillRef>
+                        <a:effectRef idx="0">
+                          <a:schemeClr val="accent1"/>
+                        </a:effectRef>
+                        <a:fontRef idx="minor">
+                          <a:schemeClr val="tx1"/>
+                        </a:fontRef>
+                      </wps:style>
+                      <wps:bodyPr/>
+                    </wps:wsp>
+                  </a:graphicData>
+                </a:graphic>
+              </wp:anchor>
+            </w:drawing>
+          </mc:Choice>
+          <mc:Fallback>
+            <w:pict>
+              <v:shape w14:anchorId="4F0A029C" id="Verbinder: gewinkelt 31" o:spid="_x0000_s1026" type="#_x0000_t34" style="position:absolute;margin-left:127.75pt;margin-top:5pt;width:78.3pt;height:46.5pt;flip:y;z-index:251776000;visibility:visible;mso-wrap-style:square;mso-wrap-distance-left:9pt;mso-wrap-distance-top:0;mso-wrap-distance-right:9pt;mso-wrap-distance-bottom:0;mso-position-horizontal:absolute;mso-position-horizontal-relative:text;mso-position-vertical:absolute;mso-position-vertical-relative:text" o:gfxdata="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" strokecolor="red" strokeweight="1.5pt"/>
+            </w:pict>
+          </mc:Fallback>
+        </mc:AlternateContent>
+      </w:r>
+      <w:r>
+        <w:rPr>
+          <w:rFonts w:ascii="Arial" w:hAnsi="Arial" w:cs="Arial"/>
+        </w:rPr>
+        <w:t>Hier wird ein Pop-Up dargestellt, welches signalisiert, dass die Übertragung erfolgreich abgeschlossen wurde</w:t>
+      </w:r>
     </w:p>
     <w:p>
       <w:pPr>
@@ -7049,6 +7365,78 @@
           <w:rFonts w:ascii="Arial" w:hAnsi="Arial" w:cs="Arial"/>
         </w:rPr>
       </w:pPr>
+      <w:r>
+        <w:rPr>
+          <w:noProof/>
+        </w:rPr>
+        <mc:AlternateContent>
+          <mc:Choice Requires="wps">
+            <w:drawing>
+              <wp:anchor distT="0" distB="0" distL="114300" distR="114300" simplePos="0" relativeHeight="251777024" behindDoc="0" locked="0" layoutInCell="1" allowOverlap="1">
+                <wp:simplePos x="0" y="0"/>
+                <wp:positionH relativeFrom="column">
+                  <wp:posOffset>1961515</wp:posOffset>
+                </wp:positionH>
+                <wp:positionV relativeFrom="paragraph">
+                  <wp:posOffset>231140</wp:posOffset>
+                </wp:positionV>
+                <wp:extent cx="662940" cy="137160"/>
+                <wp:effectExtent l="0" t="0" r="22860" b="34290"/>
+                <wp:wrapNone/>
+                <wp:docPr id="32" name="Verbinder: gewinkelt 32"/>
+                <wp:cNvGraphicFramePr/>
+                <a:graphic xmlns:a="http://schemas.openxmlformats.org/drawingml/2006/main">
+                  <a:graphicData uri="http://schemas.microsoft.com/office/word/2010/wordprocessingShape">
+                    <wps:wsp>
+                      <wps:cNvCnPr/>
+                      <wps:spPr>
+                        <a:xfrm>
+                          <a:off x="0" y="0"/>
+                          <a:ext cx="662940" cy="137160"/>
+                        </a:xfrm>
+                        <a:prstGeom prst="bentConnector3">
+                          <a:avLst/>
+                        </a:prstGeom>
+                        <a:ln w="19050">
+                          <a:solidFill>
+                            <a:srgbClr val="FF0000"/>
+                          </a:solidFill>
+                        </a:ln>
+                      </wps:spPr>
+                      <wps:style>
+                        <a:lnRef idx="1">
+                          <a:schemeClr val="accent1"/>
+                        </a:lnRef>
+                        <a:fillRef idx="0">
+                          <a:schemeClr val="accent1"/>
+                        </a:fillRef>
+                        <a:effectRef idx="0">
+                          <a:schemeClr val="accent1"/>
+                        </a:effectRef>
+                        <a:fontRef idx="minor">
+                          <a:schemeClr val="tx1"/>
+                        </a:fontRef>
+                      </wps:style>
+                      <wps:bodyPr/>
+                    </wps:wsp>
+                  </a:graphicData>
+                </a:graphic>
+                <wp14:sizeRelH relativeFrom="margin">
+                  <wp14:pctWidth>0</wp14:pctWidth>
+                </wp14:sizeRelH>
+                <wp14:sizeRelV relativeFrom="margin">
+                  <wp14:pctHeight>0</wp14:pctHeight>
+                </wp14:sizeRelV>
+              </wp:anchor>
+            </w:drawing>
+          </mc:Choice>
+          <mc:Fallback>
+            <w:pict>
+              <v:shape w14:anchorId="7C241B55" id="Verbinder: gewinkelt 32" o:spid="_x0000_s1026" type="#_x0000_t34" style="position:absolute;margin-left:154.45pt;margin-top:18.2pt;width:52.2pt;height:10.8pt;z-index:251777024;visibility:visible;mso-wrap-style:square;mso-width-percent:0;mso-height-percent:0;mso-wrap-distance-left:9pt;mso-wrap-distance-top:0;mso-wrap-distance-right:9pt;mso-wrap-distance-bottom:0;mso-position-horizontal:absolute;mso-position-horizontal-relative:text;mso-position-vertical:absolute;mso-position-vertical-relative:text;mso-width-percent:0;mso-height-percent:0;mso-width-relative:margin;mso-height-relative:margin" o:gfxdata="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" strokecolor="red" strokeweight="1.5pt"/>
+            </w:pict>
+          </mc:Fallback>
+        </mc:AlternateContent>
+      </w:r>
       <w:r>
         <w:rPr>
           <w:noProof/>
@@ -7124,70 +7512,222 @@
           <w:rFonts w:ascii="Arial" w:hAnsi="Arial" w:cs="Arial"/>
         </w:rPr>
       </w:pPr>
-    </w:p>
-    <w:p>
-      <w:pPr>
-        <w:jc w:val="both"/>
-        <w:rPr>
-          <w:rFonts w:ascii="Arial" w:hAnsi="Arial" w:cs="Arial"/>
-        </w:rPr>
-      </w:pPr>
-    </w:p>
-    <w:p>
-      <w:pPr>
-        <w:jc w:val="both"/>
-        <w:rPr>
-          <w:rFonts w:ascii="Arial" w:hAnsi="Arial" w:cs="Arial"/>
-        </w:rPr>
-      </w:pPr>
-    </w:p>
-    <w:p>
-      <w:pPr>
-        <w:jc w:val="both"/>
-        <w:rPr>
-          <w:rFonts w:ascii="Arial" w:hAnsi="Arial" w:cs="Arial"/>
-        </w:rPr>
-      </w:pPr>
-    </w:p>
-    <w:p>
-      <w:pPr>
-        <w:jc w:val="both"/>
-        <w:rPr>
-          <w:rFonts w:ascii="Arial" w:hAnsi="Arial" w:cs="Arial"/>
-        </w:rPr>
-      </w:pPr>
-    </w:p>
-    <w:p>
-      <w:pPr>
-        <w:jc w:val="both"/>
-        <w:rPr>
-          <w:rFonts w:ascii="Arial" w:hAnsi="Arial" w:cs="Arial"/>
-        </w:rPr>
-      </w:pPr>
-    </w:p>
-    <w:p>
-      <w:pPr>
-        <w:jc w:val="both"/>
-        <w:rPr>
-          <w:rFonts w:ascii="Arial" w:hAnsi="Arial" w:cs="Arial"/>
-        </w:rPr>
-      </w:pPr>
-    </w:p>
-    <w:p>
-      <w:pPr>
-        <w:jc w:val="both"/>
-        <w:rPr>
-          <w:rFonts w:ascii="Arial" w:hAnsi="Arial" w:cs="Arial"/>
-        </w:rPr>
-      </w:pPr>
-    </w:p>
-    <w:p>
-      <w:pPr>
-        <w:jc w:val="both"/>
-        <w:rPr>
-          <w:rFonts w:ascii="Arial" w:hAnsi="Arial" w:cs="Arial"/>
-        </w:rPr>
-      </w:pPr>
+      <w:r>
+        <w:rPr>
+          <w:rFonts w:ascii="Arial" w:hAnsi="Arial" w:cs="Arial"/>
+        </w:rPr>
+        <w:t>Um ein Profil zu bearbeiten muss man zuerst Bearbeiten antippen</w:t>
+      </w:r>
+    </w:p>
+    <w:p>
+      <w:pPr>
+        <w:jc w:val="both"/>
+        <w:rPr>
+          <w:rFonts w:ascii="Arial" w:hAnsi="Arial" w:cs="Arial"/>
+        </w:rPr>
+      </w:pPr>
+    </w:p>
+    <w:p>
+      <w:pPr>
+        <w:jc w:val="both"/>
+        <w:rPr>
+          <w:rFonts w:ascii="Arial" w:hAnsi="Arial" w:cs="Arial"/>
+        </w:rPr>
+      </w:pPr>
+    </w:p>
+    <w:p>
+      <w:pPr>
+        <w:jc w:val="both"/>
+        <w:rPr>
+          <w:rFonts w:ascii="Arial" w:hAnsi="Arial" w:cs="Arial"/>
+        </w:rPr>
+      </w:pPr>
+      <w:r>
+        <w:rPr>
+          <w:rFonts w:ascii="Arial" w:hAnsi="Arial" w:cs="Arial"/>
+          <w:noProof/>
+        </w:rPr>
+        <mc:AlternateContent>
+          <mc:Choice Requires="wps">
+            <w:drawing>
+              <wp:anchor distT="0" distB="0" distL="114300" distR="114300" simplePos="0" relativeHeight="251778048" behindDoc="0" locked="0" layoutInCell="1" allowOverlap="1">
+                <wp:simplePos x="0" y="0"/>
+                <wp:positionH relativeFrom="column">
+                  <wp:posOffset>1641475</wp:posOffset>
+                </wp:positionH>
+                <wp:positionV relativeFrom="paragraph">
+                  <wp:posOffset>89535</wp:posOffset>
+                </wp:positionV>
+                <wp:extent cx="1013460" cy="262890"/>
+                <wp:effectExtent l="0" t="0" r="15240" b="22860"/>
+                <wp:wrapNone/>
+                <wp:docPr id="38" name="Verbinder: gewinkelt 38"/>
+                <wp:cNvGraphicFramePr/>
+                <a:graphic xmlns:a="http://schemas.openxmlformats.org/drawingml/2006/main">
+                  <a:graphicData uri="http://schemas.microsoft.com/office/word/2010/wordprocessingShape">
+                    <wps:wsp>
+                      <wps:cNvCnPr/>
+                      <wps:spPr>
+                        <a:xfrm>
+                          <a:off x="0" y="0"/>
+                          <a:ext cx="1013460" cy="262890"/>
+                        </a:xfrm>
+                        <a:prstGeom prst="bentConnector3">
+                          <a:avLst/>
+                        </a:prstGeom>
+                        <a:ln w="19050">
+                          <a:solidFill>
+                            <a:srgbClr val="FF0000"/>
+                          </a:solidFill>
+                        </a:ln>
+                      </wps:spPr>
+                      <wps:style>
+                        <a:lnRef idx="1">
+                          <a:schemeClr val="accent1"/>
+                        </a:lnRef>
+                        <a:fillRef idx="0">
+                          <a:schemeClr val="accent1"/>
+                        </a:fillRef>
+                        <a:effectRef idx="0">
+                          <a:schemeClr val="accent1"/>
+                        </a:effectRef>
+                        <a:fontRef idx="minor">
+                          <a:schemeClr val="tx1"/>
+                        </a:fontRef>
+                      </wps:style>
+                      <wps:bodyPr/>
+                    </wps:wsp>
+                  </a:graphicData>
+                </a:graphic>
+              </wp:anchor>
+            </w:drawing>
+          </mc:Choice>
+          <mc:Fallback>
+            <w:pict>
+              <v:shape w14:anchorId="5395F8B3" id="Verbinder: gewinkelt 38" o:spid="_x0000_s1026" type="#_x0000_t34" style="position:absolute;margin-left:129.25pt;margin-top:7.05pt;width:79.8pt;height:20.7pt;z-index:251778048;visibility:visible;mso-wrap-style:square;mso-wrap-distance-left:9pt;mso-wrap-distance-top:0;mso-wrap-distance-right:9pt;mso-wrap-distance-bottom:0;mso-position-horizontal:absolute;mso-position-horizontal-relative:text;mso-position-vertical:absolute;mso-position-vertical-relative:text" o:gfxdata="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" strokecolor="red" strokeweight="1.5pt"/>
+            </w:pict>
+          </mc:Fallback>
+        </mc:AlternateContent>
+      </w:r>
+    </w:p>
+    <w:p>
+      <w:pPr>
+        <w:jc w:val="both"/>
+        <w:rPr>
+          <w:rFonts w:ascii="Arial" w:hAnsi="Arial" w:cs="Arial"/>
+        </w:rPr>
+      </w:pPr>
+      <w:r>
+        <w:rPr>
+          <w:rFonts w:ascii="Arial" w:hAnsi="Arial" w:cs="Arial"/>
+        </w:rPr>
+        <w:t>Hier soll man Daten zum Nutzer eingeben</w:t>
+      </w:r>
+    </w:p>
+    <w:p>
+      <w:pPr>
+        <w:jc w:val="both"/>
+        <w:rPr>
+          <w:rFonts w:ascii="Arial" w:hAnsi="Arial" w:cs="Arial"/>
+        </w:rPr>
+      </w:pPr>
+    </w:p>
+    <w:p>
+      <w:pPr>
+        <w:jc w:val="both"/>
+        <w:rPr>
+          <w:rFonts w:ascii="Arial" w:hAnsi="Arial" w:cs="Arial"/>
+        </w:rPr>
+      </w:pPr>
+      <w:r>
+        <w:rPr>
+          <w:rFonts w:ascii="Arial" w:hAnsi="Arial" w:cs="Arial"/>
+          <w:noProof/>
+        </w:rPr>
+        <mc:AlternateContent>
+          <mc:Choice Requires="wps">
+            <w:drawing>
+              <wp:anchor distT="0" distB="0" distL="114300" distR="114300" simplePos="0" relativeHeight="251779072" behindDoc="0" locked="0" layoutInCell="1" allowOverlap="1">
+                <wp:simplePos x="0" y="0"/>
+                <wp:positionH relativeFrom="column">
+                  <wp:posOffset>803275</wp:posOffset>
+                </wp:positionH>
+                <wp:positionV relativeFrom="paragraph">
+                  <wp:posOffset>118110</wp:posOffset>
+                </wp:positionV>
+                <wp:extent cx="1832610" cy="502920"/>
+                <wp:effectExtent l="0" t="0" r="15240" b="30480"/>
+                <wp:wrapNone/>
+                <wp:docPr id="40" name="Verbinder: gewinkelt 40"/>
+                <wp:cNvGraphicFramePr/>
+                <a:graphic xmlns:a="http://schemas.openxmlformats.org/drawingml/2006/main">
+                  <a:graphicData uri="http://schemas.microsoft.com/office/word/2010/wordprocessingShape">
+                    <wps:wsp>
+                      <wps:cNvCnPr/>
+                      <wps:spPr>
+                        <a:xfrm>
+                          <a:off x="0" y="0"/>
+                          <a:ext cx="1832610" cy="502920"/>
+                        </a:xfrm>
+                        <a:prstGeom prst="bentConnector3">
+                          <a:avLst/>
+                        </a:prstGeom>
+                        <a:ln w="19050">
+                          <a:solidFill>
+                            <a:srgbClr val="FF0000"/>
+                          </a:solidFill>
+                        </a:ln>
+                      </wps:spPr>
+                      <wps:style>
+                        <a:lnRef idx="1">
+                          <a:schemeClr val="accent1"/>
+                        </a:lnRef>
+                        <a:fillRef idx="0">
+                          <a:schemeClr val="accent1"/>
+                        </a:fillRef>
+                        <a:effectRef idx="0">
+                          <a:schemeClr val="accent1"/>
+                        </a:effectRef>
+                        <a:fontRef idx="minor">
+                          <a:schemeClr val="tx1"/>
+                        </a:fontRef>
+                      </wps:style>
+                      <wps:bodyPr/>
+                    </wps:wsp>
+                  </a:graphicData>
+                </a:graphic>
+              </wp:anchor>
+            </w:drawing>
+          </mc:Choice>
+          <mc:Fallback>
+            <w:pict>
+              <v:shape w14:anchorId="159D495F" id="Verbinder: gewinkelt 40" o:spid="_x0000_s1026" type="#_x0000_t34" style="position:absolute;margin-left:63.25pt;margin-top:9.3pt;width:144.3pt;height:39.6pt;z-index:251779072;visibility:visible;mso-wrap-style:square;mso-wrap-distance-left:9pt;mso-wrap-distance-top:0;mso-wrap-distance-right:9pt;mso-wrap-distance-bottom:0;mso-position-horizontal:absolute;mso-position-horizontal-relative:text;mso-position-vertical:absolute;mso-position-vertical-relative:text" o:gfxdata="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" strokecolor="red" strokeweight="1.5pt"/>
+            </w:pict>
+          </mc:Fallback>
+        </mc:AlternateContent>
+      </w:r>
+    </w:p>
+    <w:p>
+      <w:pPr>
+        <w:jc w:val="both"/>
+        <w:rPr>
+          <w:rFonts w:ascii="Arial" w:hAnsi="Arial" w:cs="Arial"/>
+        </w:rPr>
+      </w:pPr>
+    </w:p>
+    <w:p>
+      <w:pPr>
+        <w:jc w:val="both"/>
+        <w:rPr>
+          <w:rFonts w:ascii="Arial" w:hAnsi="Arial" w:cs="Arial"/>
+        </w:rPr>
+      </w:pPr>
+      <w:r>
+        <w:rPr>
+          <w:rFonts w:ascii="Arial" w:hAnsi="Arial" w:cs="Arial"/>
+        </w:rPr>
+        <w:t>Besonders wichtig ist die Versicherungsnummer, da ohne sie kein Arztbrief von einem Arzt empfangen werden kann</w:t>
+      </w:r>
     </w:p>
     <w:p>
       <w:pPr>
@@ -7250,6 +7790,72 @@
           <w:rFonts w:ascii="Arial" w:hAnsi="Arial" w:cs="Arial"/>
         </w:rPr>
       </w:pPr>
+      <w:r>
+        <w:rPr>
+          <w:noProof/>
+        </w:rPr>
+        <mc:AlternateContent>
+          <mc:Choice Requires="wps">
+            <w:drawing>
+              <wp:anchor distT="0" distB="0" distL="114300" distR="114300" simplePos="0" relativeHeight="251780096" behindDoc="0" locked="0" layoutInCell="1" allowOverlap="1">
+                <wp:simplePos x="0" y="0"/>
+                <wp:positionH relativeFrom="column">
+                  <wp:posOffset>1919605</wp:posOffset>
+                </wp:positionH>
+                <wp:positionV relativeFrom="paragraph">
+                  <wp:posOffset>230505</wp:posOffset>
+                </wp:positionV>
+                <wp:extent cx="678180" cy="110490"/>
+                <wp:effectExtent l="0" t="0" r="26670" b="22860"/>
+                <wp:wrapNone/>
+                <wp:docPr id="48" name="Verbinder: gewinkelt 48"/>
+                <wp:cNvGraphicFramePr/>
+                <a:graphic xmlns:a="http://schemas.openxmlformats.org/drawingml/2006/main">
+                  <a:graphicData uri="http://schemas.microsoft.com/office/word/2010/wordprocessingShape">
+                    <wps:wsp>
+                      <wps:cNvCnPr/>
+                      <wps:spPr>
+                        <a:xfrm>
+                          <a:off x="0" y="0"/>
+                          <a:ext cx="678180" cy="110490"/>
+                        </a:xfrm>
+                        <a:prstGeom prst="bentConnector3">
+                          <a:avLst/>
+                        </a:prstGeom>
+                        <a:ln w="19050">
+                          <a:solidFill>
+                            <a:srgbClr val="FF0000"/>
+                          </a:solidFill>
+                        </a:ln>
+                      </wps:spPr>
+                      <wps:style>
+                        <a:lnRef idx="1">
+                          <a:schemeClr val="accent1"/>
+                        </a:lnRef>
+                        <a:fillRef idx="0">
+                          <a:schemeClr val="accent1"/>
+                        </a:fillRef>
+                        <a:effectRef idx="0">
+                          <a:schemeClr val="accent1"/>
+                        </a:effectRef>
+                        <a:fontRef idx="minor">
+                          <a:schemeClr val="tx1"/>
+                        </a:fontRef>
+                      </wps:style>
+                      <wps:bodyPr/>
+                    </wps:wsp>
+                  </a:graphicData>
+                </a:graphic>
+              </wp:anchor>
+            </w:drawing>
+          </mc:Choice>
+          <mc:Fallback>
+            <w:pict>
+              <v:shape w14:anchorId="13E08300" id="Verbinder: gewinkelt 48" o:spid="_x0000_s1026" type="#_x0000_t34" style="position:absolute;margin-left:151.15pt;margin-top:18.15pt;width:53.4pt;height:8.7pt;z-index:251780096;visibility:visible;mso-wrap-style:square;mso-wrap-distance-left:9pt;mso-wrap-distance-top:0;mso-wrap-distance-right:9pt;mso-wrap-distance-bottom:0;mso-position-horizontal:absolute;mso-position-horizontal-relative:text;mso-position-vertical:absolute;mso-position-vertical-relative:text" o:gfxdata="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" strokecolor="red" strokeweight="1.5pt"/>
+            </w:pict>
+          </mc:Fallback>
+        </mc:AlternateContent>
+      </w:r>
       <w:r>
         <w:rPr>
           <w:noProof/>
@@ -7325,54 +7931,214 @@
           <w:rFonts w:ascii="Arial" w:hAnsi="Arial" w:cs="Arial"/>
         </w:rPr>
       </w:pPr>
-    </w:p>
-    <w:p>
-      <w:pPr>
-        <w:jc w:val="both"/>
-        <w:rPr>
-          <w:rFonts w:ascii="Arial" w:hAnsi="Arial" w:cs="Arial"/>
-        </w:rPr>
-      </w:pPr>
-    </w:p>
-    <w:p>
-      <w:pPr>
-        <w:jc w:val="both"/>
-        <w:rPr>
-          <w:rFonts w:ascii="Arial" w:hAnsi="Arial" w:cs="Arial"/>
-        </w:rPr>
-      </w:pPr>
-    </w:p>
-    <w:p>
-      <w:pPr>
-        <w:jc w:val="both"/>
-        <w:rPr>
-          <w:rFonts w:ascii="Arial" w:hAnsi="Arial" w:cs="Arial"/>
-        </w:rPr>
-      </w:pPr>
-    </w:p>
-    <w:p>
-      <w:pPr>
-        <w:jc w:val="both"/>
-        <w:rPr>
-          <w:rFonts w:ascii="Arial" w:hAnsi="Arial" w:cs="Arial"/>
-        </w:rPr>
-      </w:pPr>
-    </w:p>
-    <w:p>
-      <w:pPr>
-        <w:jc w:val="both"/>
-        <w:rPr>
-          <w:rFonts w:ascii="Arial" w:hAnsi="Arial" w:cs="Arial"/>
-        </w:rPr>
-      </w:pPr>
-    </w:p>
-    <w:p>
-      <w:pPr>
-        <w:jc w:val="both"/>
-        <w:rPr>
-          <w:rFonts w:ascii="Arial" w:hAnsi="Arial" w:cs="Arial"/>
-        </w:rPr>
-      </w:pPr>
+      <w:r>
+        <w:rPr>
+          <w:rFonts w:ascii="Arial" w:hAnsi="Arial" w:cs="Arial"/>
+          <w:noProof/>
+        </w:rPr>
+        <mc:AlternateContent>
+          <mc:Choice Requires="wps">
+            <w:drawing>
+              <wp:anchor distT="0" distB="0" distL="114300" distR="114300" simplePos="0" relativeHeight="251781120" behindDoc="0" locked="0" layoutInCell="1" allowOverlap="1">
+                <wp:simplePos x="0" y="0"/>
+                <wp:positionH relativeFrom="column">
+                  <wp:posOffset>1203325</wp:posOffset>
+                </wp:positionH>
+                <wp:positionV relativeFrom="paragraph">
+                  <wp:posOffset>218440</wp:posOffset>
+                </wp:positionV>
+                <wp:extent cx="1493520" cy="769620"/>
+                <wp:effectExtent l="0" t="0" r="11430" b="30480"/>
+                <wp:wrapNone/>
+                <wp:docPr id="49" name="Verbinder: gewinkelt 49"/>
+                <wp:cNvGraphicFramePr/>
+                <a:graphic xmlns:a="http://schemas.openxmlformats.org/drawingml/2006/main">
+                  <a:graphicData uri="http://schemas.microsoft.com/office/word/2010/wordprocessingShape">
+                    <wps:wsp>
+                      <wps:cNvCnPr/>
+                      <wps:spPr>
+                        <a:xfrm>
+                          <a:off x="0" y="0"/>
+                          <a:ext cx="1493520" cy="769620"/>
+                        </a:xfrm>
+                        <a:prstGeom prst="bentConnector3">
+                          <a:avLst>
+                            <a:gd name="adj1" fmla="val 64286"/>
+                          </a:avLst>
+                        </a:prstGeom>
+                        <a:ln w="19050">
+                          <a:solidFill>
+                            <a:srgbClr val="FF0000"/>
+                          </a:solidFill>
+                        </a:ln>
+                      </wps:spPr>
+                      <wps:style>
+                        <a:lnRef idx="1">
+                          <a:schemeClr val="accent1"/>
+                        </a:lnRef>
+                        <a:fillRef idx="0">
+                          <a:schemeClr val="accent1"/>
+                        </a:fillRef>
+                        <a:effectRef idx="0">
+                          <a:schemeClr val="accent1"/>
+                        </a:effectRef>
+                        <a:fontRef idx="minor">
+                          <a:schemeClr val="tx1"/>
+                        </a:fontRef>
+                      </wps:style>
+                      <wps:bodyPr/>
+                    </wps:wsp>
+                  </a:graphicData>
+                </a:graphic>
+                <wp14:sizeRelH relativeFrom="margin">
+                  <wp14:pctWidth>0</wp14:pctWidth>
+                </wp14:sizeRelH>
+                <wp14:sizeRelV relativeFrom="margin">
+                  <wp14:pctHeight>0</wp14:pctHeight>
+                </wp14:sizeRelV>
+              </wp:anchor>
+            </w:drawing>
+          </mc:Choice>
+          <mc:Fallback>
+            <w:pict>
+              <v:shape w14:anchorId="28364BE8" id="Verbinder: gewinkelt 49" o:spid="_x0000_s1026" type="#_x0000_t34" style="position:absolute;margin-left:94.75pt;margin-top:17.2pt;width:117.6pt;height:60.6pt;z-index:251781120;visibility:visible;mso-wrap-style:square;mso-width-percent:0;mso-height-percent:0;mso-wrap-distance-left:9pt;mso-wrap-distance-top:0;mso-wrap-distance-right:9pt;mso-wrap-distance-bottom:0;mso-position-horizontal:absolute;mso-position-horizontal-relative:text;mso-position-vertical:absolute;mso-position-vertical-relative:text;mso-width-percent:0;mso-height-percent:0;mso-width-relative:margin;mso-height-relative:margin" o:gfxdata="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" adj="13886" strokecolor="red" strokeweight="1.5pt"/>
+            </w:pict>
+          </mc:Fallback>
+        </mc:AlternateContent>
+      </w:r>
+      <w:r>
+        <w:rPr>
+          <w:rFonts w:ascii="Arial" w:hAnsi="Arial" w:cs="Arial"/>
+        </w:rPr>
+        <w:t>Mit dem Fertig-Knopf wird die Lexikon-Seite geschlossen und man gelangt zurück zur ursprünglichen Seite</w:t>
+      </w:r>
+    </w:p>
+    <w:p>
+      <w:pPr>
+        <w:jc w:val="both"/>
+        <w:rPr>
+          <w:rFonts w:ascii="Arial" w:hAnsi="Arial" w:cs="Arial"/>
+        </w:rPr>
+      </w:pPr>
+    </w:p>
+    <w:p>
+      <w:pPr>
+        <w:jc w:val="both"/>
+        <w:rPr>
+          <w:rFonts w:ascii="Arial" w:hAnsi="Arial" w:cs="Arial"/>
+        </w:rPr>
+      </w:pPr>
+      <w:r>
+        <w:rPr>
+          <w:rFonts w:ascii="Arial" w:hAnsi="Arial" w:cs="Arial"/>
+        </w:rPr>
+        <w:t>Hier wird der Suchbegriff eingegeben</w:t>
+      </w:r>
+    </w:p>
+    <w:p>
+      <w:pPr>
+        <w:jc w:val="both"/>
+        <w:rPr>
+          <w:rFonts w:ascii="Arial" w:hAnsi="Arial" w:cs="Arial"/>
+        </w:rPr>
+      </w:pPr>
+      <w:r>
+        <w:rPr>
+          <w:rFonts w:ascii="Arial" w:hAnsi="Arial" w:cs="Arial"/>
+          <w:noProof/>
+        </w:rPr>
+        <mc:AlternateContent>
+          <mc:Choice Requires="wps">
+            <w:drawing>
+              <wp:anchor distT="0" distB="0" distL="114300" distR="114300" simplePos="0" relativeHeight="251782144" behindDoc="0" locked="0" layoutInCell="1" allowOverlap="1">
+                <wp:simplePos x="0" y="0"/>
+                <wp:positionH relativeFrom="column">
+                  <wp:posOffset>1595755</wp:posOffset>
+                </wp:positionH>
+                <wp:positionV relativeFrom="paragraph">
+                  <wp:posOffset>60325</wp:posOffset>
+                </wp:positionV>
+                <wp:extent cx="1062990" cy="853440"/>
+                <wp:effectExtent l="0" t="0" r="22860" b="22860"/>
+                <wp:wrapNone/>
+                <wp:docPr id="54" name="Verbinder: gewinkelt 54"/>
+                <wp:cNvGraphicFramePr/>
+                <a:graphic xmlns:a="http://schemas.openxmlformats.org/drawingml/2006/main">
+                  <a:graphicData uri="http://schemas.microsoft.com/office/word/2010/wordprocessingShape">
+                    <wps:wsp>
+                      <wps:cNvCnPr/>
+                      <wps:spPr>
+                        <a:xfrm>
+                          <a:off x="0" y="0"/>
+                          <a:ext cx="1062990" cy="853440"/>
+                        </a:xfrm>
+                        <a:prstGeom prst="bentConnector3">
+                          <a:avLst/>
+                        </a:prstGeom>
+                        <a:ln w="19050">
+                          <a:solidFill>
+                            <a:srgbClr val="FF0000"/>
+                          </a:solidFill>
+                        </a:ln>
+                      </wps:spPr>
+                      <wps:style>
+                        <a:lnRef idx="1">
+                          <a:schemeClr val="accent1"/>
+                        </a:lnRef>
+                        <a:fillRef idx="0">
+                          <a:schemeClr val="accent1"/>
+                        </a:fillRef>
+                        <a:effectRef idx="0">
+                          <a:schemeClr val="accent1"/>
+                        </a:effectRef>
+                        <a:fontRef idx="minor">
+                          <a:schemeClr val="tx1"/>
+                        </a:fontRef>
+                      </wps:style>
+                      <wps:bodyPr/>
+                    </wps:wsp>
+                  </a:graphicData>
+                </a:graphic>
+              </wp:anchor>
+            </w:drawing>
+          </mc:Choice>
+          <mc:Fallback>
+            <w:pict>
+              <v:shape w14:anchorId="1252725A" id="Verbinder: gewinkelt 54" o:spid="_x0000_s1026" type="#_x0000_t34" style="position:absolute;margin-left:125.65pt;margin-top:4.75pt;width:83.7pt;height:67.2pt;z-index:251782144;visibility:visible;mso-wrap-style:square;mso-wrap-distance-left:9pt;mso-wrap-distance-top:0;mso-wrap-distance-right:9pt;mso-wrap-distance-bottom:0;mso-position-horizontal:absolute;mso-position-horizontal-relative:text;mso-position-vertical:absolute;mso-position-vertical-relative:text" o:gfxdata="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" strokecolor="red" strokeweight="1.5pt"/>
+            </w:pict>
+          </mc:Fallback>
+        </mc:AlternateContent>
+      </w:r>
+    </w:p>
+    <w:p>
+      <w:pPr>
+        <w:jc w:val="both"/>
+        <w:rPr>
+          <w:rFonts w:ascii="Arial" w:hAnsi="Arial" w:cs="Arial"/>
+        </w:rPr>
+      </w:pPr>
+    </w:p>
+    <w:p>
+      <w:pPr>
+        <w:jc w:val="both"/>
+        <w:rPr>
+          <w:rFonts w:ascii="Arial" w:hAnsi="Arial" w:cs="Arial"/>
+        </w:rPr>
+      </w:pPr>
+    </w:p>
+    <w:p>
+      <w:pPr>
+        <w:jc w:val="both"/>
+        <w:rPr>
+          <w:rFonts w:ascii="Arial" w:hAnsi="Arial" w:cs="Arial"/>
+        </w:rPr>
+      </w:pPr>
+      <w:r>
+        <w:rPr>
+          <w:rFonts w:ascii="Arial" w:hAnsi="Arial" w:cs="Arial"/>
+        </w:rPr>
+        <w:t>Hier werden die Suchergebnisse präsentiert</w:t>
+      </w:r>
     </w:p>
     <w:p>
       <w:pPr>
@@ -7461,14 +8227,7 @@
         <w:rPr>
           <w:rFonts w:ascii="Arial" w:hAnsi="Arial" w:cs="Arial"/>
         </w:rPr>
-        <w:lastRenderedPageBreak/>
-        <w:t>Desktop</w:t>
-      </w:r>
-      <w:r>
-        <w:rPr>
-          <w:rFonts w:ascii="Arial" w:hAnsi="Arial" w:cs="Arial"/>
-        </w:rPr>
-        <w:t xml:space="preserve">: </w:t>
+        <w:t xml:space="preserve">Desktop: </w:t>
       </w:r>
       <w:r>
         <w:rPr>
@@ -7559,30 +8318,190 @@
           <w:rFonts w:ascii="Arial" w:hAnsi="Arial" w:cs="Arial"/>
         </w:rPr>
       </w:pPr>
-    </w:p>
-    <w:p>
-      <w:pPr>
-        <w:jc w:val="both"/>
-        <w:rPr>
-          <w:rFonts w:ascii="Arial" w:hAnsi="Arial" w:cs="Arial"/>
-        </w:rPr>
-      </w:pPr>
-    </w:p>
-    <w:p>
-      <w:pPr>
-        <w:jc w:val="both"/>
-        <w:rPr>
-          <w:rFonts w:ascii="Arial" w:hAnsi="Arial" w:cs="Arial"/>
-        </w:rPr>
-      </w:pPr>
-    </w:p>
-    <w:p>
-      <w:pPr>
-        <w:jc w:val="both"/>
-        <w:rPr>
-          <w:rFonts w:ascii="Arial" w:hAnsi="Arial" w:cs="Arial"/>
-        </w:rPr>
-      </w:pPr>
+      <w:r>
+        <w:rPr>
+          <w:rFonts w:ascii="Arial" w:hAnsi="Arial" w:cs="Arial"/>
+          <w:noProof/>
+        </w:rPr>
+        <mc:AlternateContent>
+          <mc:Choice Requires="wps">
+            <w:drawing>
+              <wp:anchor distT="0" distB="0" distL="114300" distR="114300" simplePos="0" relativeHeight="251783168" behindDoc="0" locked="0" layoutInCell="1" allowOverlap="1">
+                <wp:simplePos x="0" y="0"/>
+                <wp:positionH relativeFrom="column">
+                  <wp:posOffset>3028315</wp:posOffset>
+                </wp:positionH>
+                <wp:positionV relativeFrom="paragraph">
+                  <wp:posOffset>71120</wp:posOffset>
+                </wp:positionV>
+                <wp:extent cx="826770" cy="316230"/>
+                <wp:effectExtent l="0" t="0" r="11430" b="26670"/>
+                <wp:wrapNone/>
+                <wp:docPr id="72" name="Verbinder: gewinkelt 72"/>
+                <wp:cNvGraphicFramePr/>
+                <a:graphic xmlns:a="http://schemas.openxmlformats.org/drawingml/2006/main">
+                  <a:graphicData uri="http://schemas.microsoft.com/office/word/2010/wordprocessingShape">
+                    <wps:wsp>
+                      <wps:cNvCnPr/>
+                      <wps:spPr>
+                        <a:xfrm flipV="1">
+                          <a:off x="0" y="0"/>
+                          <a:ext cx="826770" cy="316230"/>
+                        </a:xfrm>
+                        <a:prstGeom prst="bentConnector3">
+                          <a:avLst/>
+                        </a:prstGeom>
+                        <a:ln w="19050">
+                          <a:solidFill>
+                            <a:srgbClr val="FF0000"/>
+                          </a:solidFill>
+                        </a:ln>
+                      </wps:spPr>
+                      <wps:style>
+                        <a:lnRef idx="1">
+                          <a:schemeClr val="accent1"/>
+                        </a:lnRef>
+                        <a:fillRef idx="0">
+                          <a:schemeClr val="accent1"/>
+                        </a:fillRef>
+                        <a:effectRef idx="0">
+                          <a:schemeClr val="accent1"/>
+                        </a:effectRef>
+                        <a:fontRef idx="minor">
+                          <a:schemeClr val="tx1"/>
+                        </a:fontRef>
+                      </wps:style>
+                      <wps:bodyPr/>
+                    </wps:wsp>
+                  </a:graphicData>
+                </a:graphic>
+              </wp:anchor>
+            </w:drawing>
+          </mc:Choice>
+          <mc:Fallback>
+            <w:pict>
+              <v:shape w14:anchorId="45E9DF10" id="Verbinder: gewinkelt 72" o:spid="_x0000_s1026" type="#_x0000_t34" style="position:absolute;margin-left:238.45pt;margin-top:5.6pt;width:65.1pt;height:24.9pt;flip:y;z-index:251783168;visibility:visible;mso-wrap-style:square;mso-wrap-distance-left:9pt;mso-wrap-distance-top:0;mso-wrap-distance-right:9pt;mso-wrap-distance-bottom:0;mso-position-horizontal:absolute;mso-position-horizontal-relative:text;mso-position-vertical:absolute;mso-position-vertical-relative:text" o:gfxdata="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" strokecolor="red" strokeweight="1.5pt"/>
+            </w:pict>
+          </mc:Fallback>
+        </mc:AlternateContent>
+      </w:r>
+      <w:r>
+        <w:rPr>
+          <w:rFonts w:ascii="Arial" w:hAnsi="Arial" w:cs="Arial"/>
+        </w:rPr>
+        <w:t>Dies ist ein kurzer Hinweis-Text zur Funktionsweise der Übertragung</w:t>
+      </w:r>
+    </w:p>
+    <w:p>
+      <w:pPr>
+        <w:jc w:val="both"/>
+        <w:rPr>
+          <w:rFonts w:ascii="Arial" w:hAnsi="Arial" w:cs="Arial"/>
+        </w:rPr>
+      </w:pPr>
+    </w:p>
+    <w:p>
+      <w:pPr>
+        <w:jc w:val="both"/>
+        <w:rPr>
+          <w:rFonts w:ascii="Arial" w:hAnsi="Arial" w:cs="Arial"/>
+        </w:rPr>
+      </w:pPr>
+    </w:p>
+    <w:p>
+      <w:pPr>
+        <w:jc w:val="both"/>
+        <w:rPr>
+          <w:rFonts w:ascii="Arial" w:hAnsi="Arial" w:cs="Arial"/>
+        </w:rPr>
+      </w:pPr>
+    </w:p>
+    <w:p>
+      <w:pPr>
+        <w:jc w:val="both"/>
+        <w:rPr>
+          <w:rFonts w:ascii="Arial" w:hAnsi="Arial" w:cs="Arial"/>
+        </w:rPr>
+      </w:pPr>
+      <w:r>
+        <w:rPr>
+          <w:rFonts w:ascii="Arial" w:hAnsi="Arial" w:cs="Arial"/>
+          <w:noProof/>
+        </w:rPr>
+        <mc:AlternateContent>
+          <mc:Choice Requires="wps">
+            <w:drawing>
+              <wp:anchor distT="0" distB="0" distL="114300" distR="114300" simplePos="0" relativeHeight="251785216" behindDoc="0" locked="0" layoutInCell="1" allowOverlap="1" wp14:anchorId="21407CB2" wp14:editId="41FC8671">
+                <wp:simplePos x="0" y="0"/>
+                <wp:positionH relativeFrom="column">
+                  <wp:posOffset>2582545</wp:posOffset>
+                </wp:positionH>
+                <wp:positionV relativeFrom="paragraph">
+                  <wp:posOffset>87630</wp:posOffset>
+                </wp:positionV>
+                <wp:extent cx="1314450" cy="232410"/>
+                <wp:effectExtent l="0" t="0" r="19050" b="34290"/>
+                <wp:wrapNone/>
+                <wp:docPr id="74" name="Verbinder: gewinkelt 74"/>
+                <wp:cNvGraphicFramePr/>
+                <a:graphic xmlns:a="http://schemas.openxmlformats.org/drawingml/2006/main">
+                  <a:graphicData uri="http://schemas.microsoft.com/office/word/2010/wordprocessingShape">
+                    <wps:wsp>
+                      <wps:cNvCnPr/>
+                      <wps:spPr>
+                        <a:xfrm flipV="1">
+                          <a:off x="0" y="0"/>
+                          <a:ext cx="1314450" cy="232410"/>
+                        </a:xfrm>
+                        <a:prstGeom prst="bentConnector3">
+                          <a:avLst/>
+                        </a:prstGeom>
+                        <a:ln w="19050">
+                          <a:solidFill>
+                            <a:srgbClr val="FF0000"/>
+                          </a:solidFill>
+                        </a:ln>
+                      </wps:spPr>
+                      <wps:style>
+                        <a:lnRef idx="1">
+                          <a:schemeClr val="accent1"/>
+                        </a:lnRef>
+                        <a:fillRef idx="0">
+                          <a:schemeClr val="accent1"/>
+                        </a:fillRef>
+                        <a:effectRef idx="0">
+                          <a:schemeClr val="accent1"/>
+                        </a:effectRef>
+                        <a:fontRef idx="minor">
+                          <a:schemeClr val="tx1"/>
+                        </a:fontRef>
+                      </wps:style>
+                      <wps:bodyPr/>
+                    </wps:wsp>
+                  </a:graphicData>
+                </a:graphic>
+                <wp14:sizeRelH relativeFrom="margin">
+                  <wp14:pctWidth>0</wp14:pctWidth>
+                </wp14:sizeRelH>
+                <wp14:sizeRelV relativeFrom="margin">
+                  <wp14:pctHeight>0</wp14:pctHeight>
+                </wp14:sizeRelV>
+              </wp:anchor>
+            </w:drawing>
+          </mc:Choice>
+          <mc:Fallback>
+            <w:pict>
+              <v:shape w14:anchorId="3686ADF0" id="Verbinder: gewinkelt 74" o:spid="_x0000_s1026" type="#_x0000_t34" style="position:absolute;margin-left:203.35pt;margin-top:6.9pt;width:103.5pt;height:18.3pt;flip:y;z-index:251785216;visibility:visible;mso-wrap-style:square;mso-width-percent:0;mso-height-percent:0;mso-wrap-distance-left:9pt;mso-wrap-distance-top:0;mso-wrap-distance-right:9pt;mso-wrap-distance-bottom:0;mso-position-horizontal:absolute;mso-position-horizontal-relative:text;mso-position-vertical:absolute;mso-position-vertical-relative:text;mso-width-percent:0;mso-height-percent:0;mso-width-relative:margin;mso-height-relative:margin" o:gfxdata="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" strokecolor="red" strokeweight="1.5pt"/>
+            </w:pict>
+          </mc:Fallback>
+        </mc:AlternateContent>
+      </w:r>
+      <w:r>
+        <w:rPr>
+          <w:rFonts w:ascii="Arial" w:hAnsi="Arial" w:cs="Arial"/>
+        </w:rPr>
+        <w:t>Mit diesem Knopf wird der GATT-Server gestartet und in die Hauptseite gewechselt</w:t>
+      </w:r>
     </w:p>
     <w:p>
       <w:pPr>
@@ -7721,86 +8640,465 @@
           <w:rFonts w:ascii="Arial" w:hAnsi="Arial" w:cs="Arial"/>
         </w:rPr>
       </w:pPr>
-    </w:p>
-    <w:p>
-      <w:pPr>
-        <w:jc w:val="both"/>
-        <w:rPr>
-          <w:rFonts w:ascii="Arial" w:hAnsi="Arial" w:cs="Arial"/>
-        </w:rPr>
-      </w:pPr>
-    </w:p>
-    <w:p>
-      <w:pPr>
-        <w:jc w:val="both"/>
-        <w:rPr>
-          <w:rFonts w:ascii="Arial" w:hAnsi="Arial" w:cs="Arial"/>
-        </w:rPr>
-      </w:pPr>
-    </w:p>
-    <w:p>
-      <w:pPr>
-        <w:jc w:val="both"/>
-        <w:rPr>
-          <w:rFonts w:ascii="Arial" w:hAnsi="Arial" w:cs="Arial"/>
-        </w:rPr>
-      </w:pPr>
-    </w:p>
-    <w:p>
-      <w:pPr>
-        <w:jc w:val="both"/>
-        <w:rPr>
-          <w:rFonts w:ascii="Arial" w:hAnsi="Arial" w:cs="Arial"/>
-        </w:rPr>
-      </w:pPr>
-    </w:p>
-    <w:p>
-      <w:pPr>
-        <w:jc w:val="both"/>
-        <w:rPr>
-          <w:rFonts w:ascii="Arial" w:hAnsi="Arial" w:cs="Arial"/>
-        </w:rPr>
-      </w:pPr>
-    </w:p>
-    <w:p>
-      <w:pPr>
-        <w:jc w:val="both"/>
-        <w:rPr>
-          <w:rFonts w:ascii="Arial" w:hAnsi="Arial" w:cs="Arial"/>
-        </w:rPr>
-      </w:pPr>
-    </w:p>
-    <w:p>
-      <w:pPr>
-        <w:jc w:val="both"/>
-        <w:rPr>
-          <w:rFonts w:ascii="Arial" w:hAnsi="Arial" w:cs="Arial"/>
-        </w:rPr>
-      </w:pPr>
-    </w:p>
-    <w:p>
-      <w:pPr>
-        <w:jc w:val="both"/>
-        <w:rPr>
-          <w:rFonts w:ascii="Arial" w:hAnsi="Arial" w:cs="Arial"/>
-        </w:rPr>
-      </w:pPr>
-    </w:p>
-    <w:p>
-      <w:pPr>
-        <w:jc w:val="both"/>
-        <w:rPr>
-          <w:rFonts w:ascii="Arial" w:hAnsi="Arial" w:cs="Arial"/>
-        </w:rPr>
-      </w:pPr>
-    </w:p>
-    <w:p>
-      <w:pPr>
-        <w:jc w:val="both"/>
-        <w:rPr>
-          <w:rFonts w:ascii="Arial" w:hAnsi="Arial" w:cs="Arial"/>
-        </w:rPr>
-      </w:pPr>
+      <w:r>
+        <w:rPr>
+          <w:rFonts w:ascii="Arial" w:hAnsi="Arial" w:cs="Arial"/>
+          <w:noProof/>
+        </w:rPr>
+        <mc:AlternateContent>
+          <mc:Choice Requires="wps">
+            <w:drawing>
+              <wp:anchor distT="0" distB="0" distL="114300" distR="114300" simplePos="0" relativeHeight="251786240" behindDoc="0" locked="0" layoutInCell="1" allowOverlap="1">
+                <wp:simplePos x="0" y="0"/>
+                <wp:positionH relativeFrom="column">
+                  <wp:posOffset>2971165</wp:posOffset>
+                </wp:positionH>
+                <wp:positionV relativeFrom="paragraph">
+                  <wp:posOffset>80010</wp:posOffset>
+                </wp:positionV>
+                <wp:extent cx="929640" cy="297180"/>
+                <wp:effectExtent l="0" t="0" r="22860" b="26670"/>
+                <wp:wrapNone/>
+                <wp:docPr id="75" name="Verbinder: gewinkelt 75"/>
+                <wp:cNvGraphicFramePr/>
+                <a:graphic xmlns:a="http://schemas.openxmlformats.org/drawingml/2006/main">
+                  <a:graphicData uri="http://schemas.microsoft.com/office/word/2010/wordprocessingShape">
+                    <wps:wsp>
+                      <wps:cNvCnPr/>
+                      <wps:spPr>
+                        <a:xfrm flipV="1">
+                          <a:off x="0" y="0"/>
+                          <a:ext cx="929640" cy="297180"/>
+                        </a:xfrm>
+                        <a:prstGeom prst="bentConnector3">
+                          <a:avLst/>
+                        </a:prstGeom>
+                        <a:ln w="19050">
+                          <a:solidFill>
+                            <a:srgbClr val="FF0000"/>
+                          </a:solidFill>
+                        </a:ln>
+                      </wps:spPr>
+                      <wps:style>
+                        <a:lnRef idx="1">
+                          <a:schemeClr val="accent1"/>
+                        </a:lnRef>
+                        <a:fillRef idx="0">
+                          <a:schemeClr val="accent1"/>
+                        </a:fillRef>
+                        <a:effectRef idx="0">
+                          <a:schemeClr val="accent1"/>
+                        </a:effectRef>
+                        <a:fontRef idx="minor">
+                          <a:schemeClr val="tx1"/>
+                        </a:fontRef>
+                      </wps:style>
+                      <wps:bodyPr/>
+                    </wps:wsp>
+                  </a:graphicData>
+                </a:graphic>
+                <wp14:sizeRelH relativeFrom="margin">
+                  <wp14:pctWidth>0</wp14:pctWidth>
+                </wp14:sizeRelH>
+                <wp14:sizeRelV relativeFrom="margin">
+                  <wp14:pctHeight>0</wp14:pctHeight>
+                </wp14:sizeRelV>
+              </wp:anchor>
+            </w:drawing>
+          </mc:Choice>
+          <mc:Fallback>
+            <w:pict>
+              <v:shape w14:anchorId="3A0D80B7" id="Verbinder: gewinkelt 75" o:spid="_x0000_s1026" type="#_x0000_t34" style="position:absolute;margin-left:233.95pt;margin-top:6.3pt;width:73.2pt;height:23.4pt;flip:y;z-index:251786240;visibility:visible;mso-wrap-style:square;mso-width-percent:0;mso-height-percent:0;mso-wrap-distance-left:9pt;mso-wrap-distance-top:0;mso-wrap-distance-right:9pt;mso-wrap-distance-bottom:0;mso-position-horizontal:absolute;mso-position-horizontal-relative:text;mso-position-vertical:absolute;mso-position-vertical-relative:text;mso-width-percent:0;mso-height-percent:0;mso-width-relative:margin;mso-height-relative:margin" o:gfxdata="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" strokecolor="red" strokeweight="1.5pt"/>
+            </w:pict>
+          </mc:Fallback>
+        </mc:AlternateContent>
+      </w:r>
+      <w:r>
+        <w:rPr>
+          <w:rFonts w:ascii="Arial" w:hAnsi="Arial" w:cs="Arial"/>
+        </w:rPr>
+        <w:t>In der Hauptseite ist der GATT-Server aktiv und bietet die aktuell ausgewählten Dateien an</w:t>
+      </w:r>
+    </w:p>
+    <w:p>
+      <w:pPr>
+        <w:jc w:val="both"/>
+        <w:rPr>
+          <w:rFonts w:ascii="Arial" w:hAnsi="Arial" w:cs="Arial"/>
+        </w:rPr>
+      </w:pPr>
+      <w:r>
+        <w:rPr>
+          <w:rFonts w:ascii="Arial" w:hAnsi="Arial" w:cs="Arial"/>
+          <w:noProof/>
+        </w:rPr>
+        <mc:AlternateContent>
+          <mc:Choice Requires="wps">
+            <w:drawing>
+              <wp:anchor distT="0" distB="0" distL="114300" distR="114300" simplePos="0" relativeHeight="251787264" behindDoc="0" locked="0" layoutInCell="1" allowOverlap="1">
+                <wp:simplePos x="0" y="0"/>
+                <wp:positionH relativeFrom="column">
+                  <wp:posOffset>2407285</wp:posOffset>
+                </wp:positionH>
+                <wp:positionV relativeFrom="paragraph">
+                  <wp:posOffset>58420</wp:posOffset>
+                </wp:positionV>
+                <wp:extent cx="1501140" cy="590550"/>
+                <wp:effectExtent l="0" t="0" r="22860" b="19050"/>
+                <wp:wrapNone/>
+                <wp:docPr id="76" name="Verbinder: gewinkelt 76"/>
+                <wp:cNvGraphicFramePr/>
+                <a:graphic xmlns:a="http://schemas.openxmlformats.org/drawingml/2006/main">
+                  <a:graphicData uri="http://schemas.microsoft.com/office/word/2010/wordprocessingShape">
+                    <wps:wsp>
+                      <wps:cNvCnPr/>
+                      <wps:spPr>
+                        <a:xfrm>
+                          <a:off x="0" y="0"/>
+                          <a:ext cx="1501140" cy="590550"/>
+                        </a:xfrm>
+                        <a:prstGeom prst="bentConnector3">
+                          <a:avLst/>
+                        </a:prstGeom>
+                        <a:ln w="19050">
+                          <a:solidFill>
+                            <a:srgbClr val="FF0000"/>
+                          </a:solidFill>
+                        </a:ln>
+                      </wps:spPr>
+                      <wps:style>
+                        <a:lnRef idx="1">
+                          <a:schemeClr val="accent1"/>
+                        </a:lnRef>
+                        <a:fillRef idx="0">
+                          <a:schemeClr val="accent1"/>
+                        </a:fillRef>
+                        <a:effectRef idx="0">
+                          <a:schemeClr val="accent1"/>
+                        </a:effectRef>
+                        <a:fontRef idx="minor">
+                          <a:schemeClr val="tx1"/>
+                        </a:fontRef>
+                      </wps:style>
+                      <wps:bodyPr/>
+                    </wps:wsp>
+                  </a:graphicData>
+                </a:graphic>
+                <wp14:sizeRelH relativeFrom="margin">
+                  <wp14:pctWidth>0</wp14:pctWidth>
+                </wp14:sizeRelH>
+                <wp14:sizeRelV relativeFrom="margin">
+                  <wp14:pctHeight>0</wp14:pctHeight>
+                </wp14:sizeRelV>
+              </wp:anchor>
+            </w:drawing>
+          </mc:Choice>
+          <mc:Fallback>
+            <w:pict>
+              <v:shape w14:anchorId="3E4AC7F3" id="Verbinder: gewinkelt 76" o:spid="_x0000_s1026" type="#_x0000_t34" style="position:absolute;margin-left:189.55pt;margin-top:4.6pt;width:118.2pt;height:46.5pt;z-index:251787264;visibility:visible;mso-wrap-style:square;mso-width-percent:0;mso-height-percent:0;mso-wrap-distance-left:9pt;mso-wrap-distance-top:0;mso-wrap-distance-right:9pt;mso-wrap-distance-bottom:0;mso-position-horizontal:absolute;mso-position-horizontal-relative:text;mso-position-vertical:absolute;mso-position-vertical-relative:text;mso-width-percent:0;mso-height-percent:0;mso-width-relative:margin;mso-height-relative:margin" o:gfxdata="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" strokecolor="red" strokeweight="1.5pt"/>
+            </w:pict>
+          </mc:Fallback>
+        </mc:AlternateContent>
+      </w:r>
+    </w:p>
+    <w:p>
+      <w:pPr>
+        <w:jc w:val="both"/>
+        <w:rPr>
+          <w:rFonts w:ascii="Arial" w:hAnsi="Arial" w:cs="Arial"/>
+        </w:rPr>
+      </w:pPr>
+    </w:p>
+    <w:p>
+      <w:pPr>
+        <w:jc w:val="both"/>
+        <w:rPr>
+          <w:rFonts w:ascii="Arial" w:hAnsi="Arial" w:cs="Arial"/>
+        </w:rPr>
+      </w:pPr>
+      <w:r>
+        <w:rPr>
+          <w:rFonts w:ascii="Arial" w:hAnsi="Arial" w:cs="Arial"/>
+        </w:rPr>
+        <w:t>Mit diesem Knopf wird man zur Dateiauswahl weitergeleitet</w:t>
+      </w:r>
+    </w:p>
+    <w:p>
+      <w:pPr>
+        <w:jc w:val="both"/>
+        <w:rPr>
+          <w:rFonts w:ascii="Arial" w:hAnsi="Arial" w:cs="Arial"/>
+        </w:rPr>
+      </w:pPr>
+    </w:p>
+    <w:p>
+      <w:pPr>
+        <w:jc w:val="both"/>
+        <w:rPr>
+          <w:rFonts w:ascii="Arial" w:hAnsi="Arial" w:cs="Arial"/>
+        </w:rPr>
+      </w:pPr>
+    </w:p>
+    <w:p>
+      <w:pPr>
+        <w:jc w:val="both"/>
+        <w:rPr>
+          <w:rFonts w:ascii="Arial" w:hAnsi="Arial" w:cs="Arial"/>
+        </w:rPr>
+      </w:pPr>
+    </w:p>
+    <w:p>
+      <w:pPr>
+        <w:jc w:val="both"/>
+        <w:rPr>
+          <w:rFonts w:ascii="Arial" w:hAnsi="Arial" w:cs="Arial"/>
+        </w:rPr>
+      </w:pPr>
+    </w:p>
+    <w:p>
+      <w:pPr>
+        <w:jc w:val="both"/>
+        <w:rPr>
+          <w:rFonts w:ascii="Arial" w:hAnsi="Arial" w:cs="Arial"/>
+        </w:rPr>
+      </w:pPr>
+    </w:p>
+    <w:p>
+      <w:pPr>
+        <w:jc w:val="both"/>
+        <w:rPr>
+          <w:rFonts w:ascii="Arial" w:hAnsi="Arial" w:cs="Arial"/>
+        </w:rPr>
+      </w:pPr>
+    </w:p>
+    <w:p>
+      <w:pPr>
+        <w:jc w:val="both"/>
+        <w:rPr>
+          <w:rFonts w:ascii="Arial" w:hAnsi="Arial" w:cs="Arial"/>
+        </w:rPr>
+      </w:pPr>
+      <w:r>
+        <w:rPr>
+          <w:noProof/>
+        </w:rPr>
+        <w:lastRenderedPageBreak/>
+        <mc:AlternateContent>
+          <mc:Choice Requires="wps">
+            <w:drawing>
+              <wp:anchor distT="0" distB="0" distL="114300" distR="114300" simplePos="0" relativeHeight="251791360" behindDoc="0" locked="0" layoutInCell="1" allowOverlap="1" wp14:anchorId="2B37CA70" wp14:editId="165DEFB3">
+                <wp:simplePos x="0" y="0"/>
+                <wp:positionH relativeFrom="column">
+                  <wp:posOffset>2769235</wp:posOffset>
+                </wp:positionH>
+                <wp:positionV relativeFrom="paragraph">
+                  <wp:posOffset>487045</wp:posOffset>
+                </wp:positionV>
+                <wp:extent cx="1082040" cy="1280160"/>
+                <wp:effectExtent l="0" t="0" r="22860" b="34290"/>
+                <wp:wrapNone/>
+                <wp:docPr id="79" name="Verbinder: gewinkelt 79"/>
+                <wp:cNvGraphicFramePr/>
+                <a:graphic xmlns:a="http://schemas.openxmlformats.org/drawingml/2006/main">
+                  <a:graphicData uri="http://schemas.microsoft.com/office/word/2010/wordprocessingShape">
+                    <wps:wsp>
+                      <wps:cNvCnPr/>
+                      <wps:spPr>
+                        <a:xfrm>
+                          <a:off x="0" y="0"/>
+                          <a:ext cx="1082040" cy="1280160"/>
+                        </a:xfrm>
+                        <a:prstGeom prst="bentConnector3">
+                          <a:avLst>
+                            <a:gd name="adj1" fmla="val 786"/>
+                          </a:avLst>
+                        </a:prstGeom>
+                        <a:ln w="19050">
+                          <a:solidFill>
+                            <a:srgbClr val="FF0000"/>
+                          </a:solidFill>
+                        </a:ln>
+                      </wps:spPr>
+                      <wps:style>
+                        <a:lnRef idx="1">
+                          <a:schemeClr val="accent1"/>
+                        </a:lnRef>
+                        <a:fillRef idx="0">
+                          <a:schemeClr val="accent1"/>
+                        </a:fillRef>
+                        <a:effectRef idx="0">
+                          <a:schemeClr val="accent1"/>
+                        </a:effectRef>
+                        <a:fontRef idx="minor">
+                          <a:schemeClr val="tx1"/>
+                        </a:fontRef>
+                      </wps:style>
+                      <wps:bodyPr/>
+                    </wps:wsp>
+                  </a:graphicData>
+                </a:graphic>
+                <wp14:sizeRelH relativeFrom="margin">
+                  <wp14:pctWidth>0</wp14:pctWidth>
+                </wp14:sizeRelH>
+                <wp14:sizeRelV relativeFrom="margin">
+                  <wp14:pctHeight>0</wp14:pctHeight>
+                </wp14:sizeRelV>
+              </wp:anchor>
+            </w:drawing>
+          </mc:Choice>
+          <mc:Fallback>
+            <w:pict>
+              <v:shape w14:anchorId="36A980D5" id="Verbinder: gewinkelt 79" o:spid="_x0000_s1026" type="#_x0000_t34" style="position:absolute;margin-left:218.05pt;margin-top:38.35pt;width:85.2pt;height:100.8pt;z-index:251791360;visibility:visible;mso-wrap-style:square;mso-width-percent:0;mso-height-percent:0;mso-wrap-distance-left:9pt;mso-wrap-distance-top:0;mso-wrap-distance-right:9pt;mso-wrap-distance-bottom:0;mso-position-horizontal:absolute;mso-position-horizontal-relative:text;mso-position-vertical:absolute;mso-position-vertical-relative:text;mso-width-percent:0;mso-height-percent:0;mso-width-relative:margin;mso-height-relative:margin" o:gfxdata="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" adj="170" strokecolor="red" strokeweight="1.5pt"/>
+            </w:pict>
+          </mc:Fallback>
+        </mc:AlternateContent>
+      </w:r>
+      <w:r>
+        <w:rPr>
+          <w:noProof/>
+        </w:rPr>
+        <mc:AlternateContent>
+          <mc:Choice Requires="wps">
+            <w:drawing>
+              <wp:anchor distT="0" distB="0" distL="114300" distR="114300" simplePos="0" relativeHeight="251789312" behindDoc="0" locked="0" layoutInCell="1" allowOverlap="1">
+                <wp:simplePos x="0" y="0"/>
+                <wp:positionH relativeFrom="column">
+                  <wp:posOffset>3386455</wp:posOffset>
+                </wp:positionH>
+                <wp:positionV relativeFrom="paragraph">
+                  <wp:posOffset>429895</wp:posOffset>
+                </wp:positionV>
+                <wp:extent cx="548640" cy="548640"/>
+                <wp:effectExtent l="0" t="0" r="22860" b="22860"/>
+                <wp:wrapNone/>
+                <wp:docPr id="78" name="Verbinder: gewinkelt 78"/>
+                <wp:cNvGraphicFramePr/>
+                <a:graphic xmlns:a="http://schemas.openxmlformats.org/drawingml/2006/main">
+                  <a:graphicData uri="http://schemas.microsoft.com/office/word/2010/wordprocessingShape">
+                    <wps:wsp>
+                      <wps:cNvCnPr/>
+                      <wps:spPr>
+                        <a:xfrm>
+                          <a:off x="0" y="0"/>
+                          <a:ext cx="548640" cy="548640"/>
+                        </a:xfrm>
+                        <a:prstGeom prst="bentConnector3">
+                          <a:avLst>
+                            <a:gd name="adj1" fmla="val 72280"/>
+                          </a:avLst>
+                        </a:prstGeom>
+                        <a:ln w="19050">
+                          <a:solidFill>
+                            <a:srgbClr val="FF0000"/>
+                          </a:solidFill>
+                        </a:ln>
+                      </wps:spPr>
+                      <wps:style>
+                        <a:lnRef idx="1">
+                          <a:schemeClr val="accent1"/>
+                        </a:lnRef>
+                        <a:fillRef idx="0">
+                          <a:schemeClr val="accent1"/>
+                        </a:fillRef>
+                        <a:effectRef idx="0">
+                          <a:schemeClr val="accent1"/>
+                        </a:effectRef>
+                        <a:fontRef idx="minor">
+                          <a:schemeClr val="tx1"/>
+                        </a:fontRef>
+                      </wps:style>
+                      <wps:bodyPr/>
+                    </wps:wsp>
+                  </a:graphicData>
+                </a:graphic>
+                <wp14:sizeRelH relativeFrom="margin">
+                  <wp14:pctWidth>0</wp14:pctWidth>
+                </wp14:sizeRelH>
+                <wp14:sizeRelV relativeFrom="margin">
+                  <wp14:pctHeight>0</wp14:pctHeight>
+                </wp14:sizeRelV>
+              </wp:anchor>
+            </w:drawing>
+          </mc:Choice>
+          <mc:Fallback>
+            <w:pict>
+              <v:shape w14:anchorId="45C679C3" id="Verbinder: gewinkelt 78" o:spid="_x0000_s1026" type="#_x0000_t34" style="position:absolute;margin-left:266.65pt;margin-top:33.85pt;width:43.2pt;height:43.2pt;z-index:251789312;visibility:visible;mso-wrap-style:square;mso-width-percent:0;mso-height-percent:0;mso-wrap-distance-left:9pt;mso-wrap-distance-top:0;mso-wrap-distance-right:9pt;mso-wrap-distance-bottom:0;mso-position-horizontal:absolute;mso-position-horizontal-relative:text;mso-position-vertical:absolute;mso-position-vertical-relative:text;mso-width-percent:0;mso-height-percent:0;mso-width-relative:margin;mso-height-relative:margin" o:gfxdata="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" adj="15612" strokecolor="red" strokeweight="1.5pt"/>
+            </w:pict>
+          </mc:Fallback>
+        </mc:AlternateContent>
+      </w:r>
+      <w:r>
+        <w:rPr>
+          <w:noProof/>
+        </w:rPr>
+        <mc:AlternateContent>
+          <mc:Choice Requires="wps">
+            <w:drawing>
+              <wp:anchor distT="0" distB="0" distL="114300" distR="114300" simplePos="0" relativeHeight="251788288" behindDoc="0" locked="0" layoutInCell="1" allowOverlap="1">
+                <wp:simplePos x="0" y="0"/>
+                <wp:positionH relativeFrom="column">
+                  <wp:posOffset>3584575</wp:posOffset>
+                </wp:positionH>
+                <wp:positionV relativeFrom="paragraph">
+                  <wp:posOffset>90805</wp:posOffset>
+                </wp:positionV>
+                <wp:extent cx="335280" cy="186690"/>
+                <wp:effectExtent l="0" t="0" r="26670" b="22860"/>
+                <wp:wrapNone/>
+                <wp:docPr id="77" name="Verbinder: gewinkelt 77"/>
+                <wp:cNvGraphicFramePr/>
+                <a:graphic xmlns:a="http://schemas.openxmlformats.org/drawingml/2006/main">
+                  <a:graphicData uri="http://schemas.microsoft.com/office/word/2010/wordprocessingShape">
+                    <wps:wsp>
+                      <wps:cNvCnPr/>
+                      <wps:spPr>
+                        <a:xfrm flipV="1">
+                          <a:off x="0" y="0"/>
+                          <a:ext cx="335280" cy="186690"/>
+                        </a:xfrm>
+                        <a:prstGeom prst="bentConnector3">
+                          <a:avLst/>
+                        </a:prstGeom>
+                        <a:ln w="19050">
+                          <a:solidFill>
+                            <a:srgbClr val="FF0000"/>
+                          </a:solidFill>
+                        </a:ln>
+                      </wps:spPr>
+                      <wps:style>
+                        <a:lnRef idx="1">
+                          <a:schemeClr val="accent1"/>
+                        </a:lnRef>
+                        <a:fillRef idx="0">
+                          <a:schemeClr val="accent1"/>
+                        </a:fillRef>
+                        <a:effectRef idx="0">
+                          <a:schemeClr val="accent1"/>
+                        </a:effectRef>
+                        <a:fontRef idx="minor">
+                          <a:schemeClr val="tx1"/>
+                        </a:fontRef>
+                      </wps:style>
+                      <wps:bodyPr/>
+                    </wps:wsp>
+                  </a:graphicData>
+                </a:graphic>
+                <wp14:sizeRelH relativeFrom="margin">
+                  <wp14:pctWidth>0</wp14:pctWidth>
+                </wp14:sizeRelH>
+                <wp14:sizeRelV relativeFrom="margin">
+                  <wp14:pctHeight>0</wp14:pctHeight>
+                </wp14:sizeRelV>
+              </wp:anchor>
+            </w:drawing>
+          </mc:Choice>
+          <mc:Fallback>
+            <w:pict>
+              <v:shape w14:anchorId="1A99319C" id="Verbinder: gewinkelt 77" o:spid="_x0000_s1026" type="#_x0000_t34" style="position:absolute;margin-left:282.25pt;margin-top:7.15pt;width:26.4pt;height:14.7pt;flip:y;z-index:251788288;visibility:visible;mso-wrap-style:square;mso-width-percent:0;mso-height-percent:0;mso-wrap-distance-left:9pt;mso-wrap-distance-top:0;mso-wrap-distance-right:9pt;mso-wrap-distance-bottom:0;mso-position-horizontal:absolute;mso-position-horizontal-relative:text;mso-position-vertical:absolute;mso-position-vertical-relative:text;mso-width-percent:0;mso-height-percent:0;mso-width-relative:margin;mso-height-relative:margin" o:gfxdata="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" strokecolor="red" strokeweight="1.5pt"/>
+            </w:pict>
+          </mc:Fallback>
+        </mc:AlternateContent>
+      </w:r>
       <w:r>
         <w:rPr>
           <w:noProof/>
@@ -7868,30 +9166,63 @@
           </wp:anchor>
         </w:drawing>
       </w:r>
-    </w:p>
-    <w:p>
-      <w:pPr>
-        <w:jc w:val="both"/>
-        <w:rPr>
-          <w:rFonts w:ascii="Arial" w:hAnsi="Arial" w:cs="Arial"/>
-        </w:rPr>
-      </w:pPr>
-    </w:p>
-    <w:p>
-      <w:pPr>
-        <w:jc w:val="both"/>
-        <w:rPr>
-          <w:rFonts w:ascii="Arial" w:hAnsi="Arial" w:cs="Arial"/>
-        </w:rPr>
-      </w:pPr>
-    </w:p>
-    <w:p>
-      <w:pPr>
-        <w:jc w:val="both"/>
-        <w:rPr>
-          <w:rFonts w:ascii="Arial" w:hAnsi="Arial" w:cs="Arial"/>
-        </w:rPr>
-      </w:pPr>
+      <w:r>
+        <w:rPr>
+          <w:rFonts w:ascii="Arial" w:hAnsi="Arial" w:cs="Arial"/>
+        </w:rPr>
+        <w:t>Zuerst muss man auf „…“ tippen, um die möglichen Optionen zu öffnen</w:t>
+      </w:r>
+    </w:p>
+    <w:p>
+      <w:pPr>
+        <w:jc w:val="both"/>
+        <w:rPr>
+          <w:rFonts w:ascii="Arial" w:hAnsi="Arial" w:cs="Arial"/>
+        </w:rPr>
+      </w:pPr>
+    </w:p>
+    <w:p>
+      <w:pPr>
+        <w:jc w:val="both"/>
+        <w:rPr>
+          <w:rFonts w:ascii="Arial" w:hAnsi="Arial" w:cs="Arial"/>
+        </w:rPr>
+      </w:pPr>
+      <w:r>
+        <w:rPr>
+          <w:rFonts w:ascii="Arial" w:hAnsi="Arial" w:cs="Arial"/>
+        </w:rPr>
+        <w:t xml:space="preserve">Dieser Knopf öffnet einen File-Picker, mit dem </w:t>
+      </w:r>
+      <w:proofErr w:type="gramStart"/>
+      <w:r>
+        <w:rPr>
+          <w:rFonts w:ascii="Arial" w:hAnsi="Arial" w:cs="Arial"/>
+        </w:rPr>
+        <w:t>eine .hl</w:t>
+      </w:r>
+      <w:proofErr w:type="gramEnd"/>
+      <w:r>
+        <w:rPr>
+          <w:rFonts w:ascii="Arial" w:hAnsi="Arial" w:cs="Arial"/>
+        </w:rPr>
+        <w:t>7 Datei ausgewählt werden kann</w:t>
+      </w:r>
+    </w:p>
+    <w:p>
+      <w:pPr>
+        <w:ind w:left="6372"/>
+        <w:jc w:val="both"/>
+        <w:rPr>
+          <w:rFonts w:ascii="Arial" w:hAnsi="Arial" w:cs="Arial"/>
+        </w:rPr>
+      </w:pPr>
+      <w:r>
+        <w:rPr>
+          <w:rFonts w:ascii="Arial" w:hAnsi="Arial" w:cs="Arial"/>
+        </w:rPr>
+        <w:t>Fertig speichert die gewählten Dateien, Abbrechen verwirft diese, beide Knöpfe navigieren zurück zur Hauptseite</w:t>
+      </w:r>
     </w:p>
     <w:p>
       <w:pPr>
@@ -7958,7 +9289,6 @@
         <w:rPr>
           <w:noProof/>
         </w:rPr>
-        <w:lastRenderedPageBreak/>
         <w:drawing>
           <wp:anchor distT="0" distB="0" distL="114300" distR="114300" simplePos="0" relativeHeight="251692032" behindDoc="0" locked="0" layoutInCell="1" allowOverlap="1">
             <wp:simplePos x="0" y="0"/>
@@ -8030,14 +9360,203 @@
           <w:rFonts w:ascii="Arial" w:hAnsi="Arial" w:cs="Arial"/>
         </w:rPr>
       </w:pPr>
-    </w:p>
-    <w:p>
-      <w:pPr>
-        <w:jc w:val="both"/>
-        <w:rPr>
-          <w:rFonts w:ascii="Arial" w:hAnsi="Arial" w:cs="Arial"/>
-        </w:rPr>
-      </w:pPr>
+      <w:r>
+        <w:rPr>
+          <w:rFonts w:ascii="Arial" w:hAnsi="Arial" w:cs="Arial"/>
+          <w:noProof/>
+        </w:rPr>
+        <mc:AlternateContent>
+          <mc:Choice Requires="wps">
+            <w:drawing>
+              <wp:anchor distT="0" distB="0" distL="114300" distR="114300" simplePos="0" relativeHeight="251794432" behindDoc="0" locked="0" layoutInCell="1" allowOverlap="1" wp14:anchorId="08E8BB9B" wp14:editId="6371E699">
+                <wp:simplePos x="0" y="0"/>
+                <wp:positionH relativeFrom="column">
+                  <wp:posOffset>3493135</wp:posOffset>
+                </wp:positionH>
+                <wp:positionV relativeFrom="paragraph">
+                  <wp:posOffset>59055</wp:posOffset>
+                </wp:positionV>
+                <wp:extent cx="137160" cy="289560"/>
+                <wp:effectExtent l="0" t="0" r="15240" b="34290"/>
+                <wp:wrapNone/>
+                <wp:docPr id="81" name="Verbinder: gewinkelt 81"/>
+                <wp:cNvGraphicFramePr/>
+                <a:graphic xmlns:a="http://schemas.openxmlformats.org/drawingml/2006/main">
+                  <a:graphicData uri="http://schemas.microsoft.com/office/word/2010/wordprocessingShape">
+                    <wps:wsp>
+                      <wps:cNvCnPr/>
+                      <wps:spPr>
+                        <a:xfrm>
+                          <a:off x="0" y="0"/>
+                          <a:ext cx="137160" cy="289560"/>
+                        </a:xfrm>
+                        <a:prstGeom prst="bentConnector3">
+                          <a:avLst>
+                            <a:gd name="adj1" fmla="val 4762"/>
+                          </a:avLst>
+                        </a:prstGeom>
+                        <a:ln w="19050">
+                          <a:solidFill>
+                            <a:srgbClr val="FF0000"/>
+                          </a:solidFill>
+                        </a:ln>
+                      </wps:spPr>
+                      <wps:style>
+                        <a:lnRef idx="1">
+                          <a:schemeClr val="accent1"/>
+                        </a:lnRef>
+                        <a:fillRef idx="0">
+                          <a:schemeClr val="accent1"/>
+                        </a:fillRef>
+                        <a:effectRef idx="0">
+                          <a:schemeClr val="accent1"/>
+                        </a:effectRef>
+                        <a:fontRef idx="minor">
+                          <a:schemeClr val="tx1"/>
+                        </a:fontRef>
+                      </wps:style>
+                      <wps:bodyPr/>
+                    </wps:wsp>
+                  </a:graphicData>
+                </a:graphic>
+                <wp14:sizeRelH relativeFrom="margin">
+                  <wp14:pctWidth>0</wp14:pctWidth>
+                </wp14:sizeRelH>
+                <wp14:sizeRelV relativeFrom="margin">
+                  <wp14:pctHeight>0</wp14:pctHeight>
+                </wp14:sizeRelV>
+              </wp:anchor>
+            </w:drawing>
+          </mc:Choice>
+          <mc:Fallback>
+            <w:pict>
+              <v:shape w14:anchorId="68667885" id="Verbinder: gewinkelt 81" o:spid="_x0000_s1026" type="#_x0000_t34" style="position:absolute;margin-left:275.05pt;margin-top:4.65pt;width:10.8pt;height:22.8pt;z-index:251794432;visibility:visible;mso-wrap-style:square;mso-width-percent:0;mso-height-percent:0;mso-wrap-distance-left:9pt;mso-wrap-distance-top:0;mso-wrap-distance-right:9pt;mso-wrap-distance-bottom:0;mso-position-horizontal:absolute;mso-position-horizontal-relative:text;mso-position-vertical:absolute;mso-position-vertical-relative:text;mso-width-percent:0;mso-height-percent:0;mso-width-relative:margin;mso-height-relative:margin" o:gfxdata="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" adj="1029" strokecolor="red" strokeweight="1.5pt"/>
+            </w:pict>
+          </mc:Fallback>
+        </mc:AlternateContent>
+      </w:r>
+    </w:p>
+    <w:p>
+      <w:pPr>
+        <w:jc w:val="both"/>
+        <w:rPr>
+          <w:rFonts w:ascii="Arial" w:hAnsi="Arial" w:cs="Arial"/>
+          <w:noProof/>
+        </w:rPr>
+      </w:pPr>
+      <w:bookmarkStart w:id="0" w:name="_GoBack"/>
+      <w:r>
+        <w:rPr>
+          <w:rFonts w:ascii="Arial" w:hAnsi="Arial" w:cs="Arial"/>
+          <w:noProof/>
+        </w:rPr>
+        <mc:AlternateContent>
+          <mc:Choice Requires="wps">
+            <w:drawing>
+              <wp:anchor distT="0" distB="0" distL="114300" distR="114300" simplePos="0" relativeHeight="251792384" behindDoc="0" locked="0" layoutInCell="1" allowOverlap="1">
+                <wp:simplePos x="0" y="0"/>
+                <wp:positionH relativeFrom="column">
+                  <wp:posOffset>2605405</wp:posOffset>
+                </wp:positionH>
+                <wp:positionV relativeFrom="paragraph">
+                  <wp:posOffset>386080</wp:posOffset>
+                </wp:positionV>
+                <wp:extent cx="1055370" cy="438150"/>
+                <wp:effectExtent l="0" t="0" r="11430" b="19050"/>
+                <wp:wrapNone/>
+                <wp:docPr id="80" name="Verbinder: gewinkelt 80"/>
+                <wp:cNvGraphicFramePr/>
+                <a:graphic xmlns:a="http://schemas.openxmlformats.org/drawingml/2006/main">
+                  <a:graphicData uri="http://schemas.microsoft.com/office/word/2010/wordprocessingShape">
+                    <wps:wsp>
+                      <wps:cNvCnPr/>
+                      <wps:spPr>
+                        <a:xfrm>
+                          <a:off x="0" y="0"/>
+                          <a:ext cx="1055370" cy="438150"/>
+                        </a:xfrm>
+                        <a:prstGeom prst="bentConnector3">
+                          <a:avLst/>
+                        </a:prstGeom>
+                        <a:ln w="19050">
+                          <a:solidFill>
+                            <a:srgbClr val="FF0000"/>
+                          </a:solidFill>
+                        </a:ln>
+                      </wps:spPr>
+                      <wps:style>
+                        <a:lnRef idx="1">
+                          <a:schemeClr val="accent1"/>
+                        </a:lnRef>
+                        <a:fillRef idx="0">
+                          <a:schemeClr val="accent1"/>
+                        </a:fillRef>
+                        <a:effectRef idx="0">
+                          <a:schemeClr val="accent1"/>
+                        </a:effectRef>
+                        <a:fontRef idx="minor">
+                          <a:schemeClr val="tx1"/>
+                        </a:fontRef>
+                      </wps:style>
+                      <wps:bodyPr/>
+                    </wps:wsp>
+                  </a:graphicData>
+                </a:graphic>
+                <wp14:sizeRelH relativeFrom="margin">
+                  <wp14:pctWidth>0</wp14:pctWidth>
+                </wp14:sizeRelH>
+                <wp14:sizeRelV relativeFrom="margin">
+                  <wp14:pctHeight>0</wp14:pctHeight>
+                </wp14:sizeRelV>
+              </wp:anchor>
+            </w:drawing>
+          </mc:Choice>
+          <mc:Fallback>
+            <w:pict>
+              <v:shape w14:anchorId="53316996" id="Verbinder: gewinkelt 80" o:spid="_x0000_s1026" type="#_x0000_t34" style="position:absolute;margin-left:205.15pt;margin-top:30.4pt;width:83.1pt;height:34.5pt;z-index:251792384;visibility:visible;mso-wrap-style:square;mso-width-percent:0;mso-height-percent:0;mso-wrap-distance-left:9pt;mso-wrap-distance-top:0;mso-wrap-distance-right:9pt;mso-wrap-distance-bottom:0;mso-position-horizontal:absolute;mso-position-horizontal-relative:text;mso-position-vertical:absolute;mso-position-vertical-relative:text;mso-width-percent:0;mso-height-percent:0;mso-width-relative:margin;mso-height-relative:margin" o:gfxdata="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" strokecolor="red" strokeweight="1.5pt"/>
+            </w:pict>
+          </mc:Fallback>
+        </mc:AlternateContent>
+      </w:r>
+      <w:bookmarkEnd w:id="0"/>
+      <w:r>
+        <w:rPr>
+          <w:rFonts w:ascii="Arial" w:hAnsi="Arial" w:cs="Arial"/>
+          <w:noProof/>
+        </w:rPr>
+        <w:t>Das Tippen auf „…“ öffnet oben beschriebene Knöpfe</w:t>
+      </w:r>
+    </w:p>
+    <w:p>
+      <w:pPr>
+        <w:jc w:val="both"/>
+        <w:rPr>
+          <w:rFonts w:ascii="Arial" w:hAnsi="Arial" w:cs="Arial"/>
+          <w:noProof/>
+        </w:rPr>
+      </w:pPr>
+    </w:p>
+    <w:p>
+      <w:pPr>
+        <w:jc w:val="both"/>
+        <w:rPr>
+          <w:rFonts w:ascii="Arial" w:hAnsi="Arial" w:cs="Arial"/>
+        </w:rPr>
+      </w:pPr>
+      <w:r>
+        <w:rPr>
+          <w:rFonts w:ascii="Arial" w:hAnsi="Arial" w:cs="Arial"/>
+          <w:noProof/>
+        </w:rPr>
+        <w:t xml:space="preserve">Hier werden die ausgewählten Dateien mit ihrem Dateinamen aufgelistet. Es dürfen nur .hl7 Dateien gewählt werden. Außerdem dürfen keine Dublikate </w:t>
+      </w:r>
+      <w:r>
+        <w:rPr>
+          <w:rFonts w:ascii="Arial" w:hAnsi="Arial" w:cs="Arial"/>
+          <w:noProof/>
+        </w:rPr>
+        <w:t>ausgewählt werden.</w:t>
+      </w:r>
     </w:p>
     <w:p>
       <w:pPr>
@@ -9015,7 +10534,7 @@
 </file>
 
 <file path=customXml/itemProps1.xml><?xml version="1.0" encoding="utf-8"?>
-<ds:datastoreItem xmlns:ds="http://schemas.openxmlformats.org/officeDocument/2006/customXml" ds:itemID="{83D41EDC-F058-43AE-A19E-DAA9790D7F54}">
+<ds:datastoreItem xmlns:ds="http://schemas.openxmlformats.org/officeDocument/2006/customXml" ds:itemID="{91E76A76-4D18-4091-8697-D3909BF51BC4}">
   <ds:schemaRefs>
     <ds:schemaRef ds:uri="http://schemas.openxmlformats.org/officeDocument/2006/bibliography"/>
   </ds:schemaRefs>

</xml_diff>